<commit_message>
ajout éléments fichier txt
</commit_message>
<xml_diff>
--- a/Doc1.docx
+++ b/Doc1.docx
@@ -1,6 +1,6 @@
 
 <file path=word/document.xml><?xml version="1.0" encoding="utf-8"?>
-<w:document xmlns:wpc="http://schemas.microsoft.com/office/word/2010/wordprocessingCanvas" xmlns:mc="http://schemas.openxmlformats.org/markup-compatibility/2006" xmlns:o="urn:schemas-microsoft-com:office:office" xmlns:r="http://schemas.openxmlformats.org/officeDocument/2006/relationships" xmlns:m="http://schemas.openxmlformats.org/officeDocument/2006/math" xmlns:v="urn:schemas-microsoft-com:vml" xmlns:wp14="http://schemas.microsoft.com/office/word/2010/wordprocessingDrawing" xmlns:wp="http://schemas.openxmlformats.org/drawingml/2006/wordprocessingDrawing" xmlns:w10="urn:schemas-microsoft-com:office:word" xmlns:w="http://schemas.openxmlformats.org/wordprocessingml/2006/main" xmlns:w14="http://schemas.microsoft.com/office/word/2010/wordml" xmlns:wpg="http://schemas.microsoft.com/office/word/2010/wordprocessingGroup" xmlns:wpi="http://schemas.microsoft.com/office/word/2010/wordprocessingInk" xmlns:wne="http://schemas.microsoft.com/office/word/2006/wordml" xmlns:wps="http://schemas.microsoft.com/office/word/2010/wordprocessingShape" mc:Ignorable="w14 wp14">
+<w:document xmlns:wpc="http://schemas.microsoft.com/office/word/2010/wordprocessingCanvas" xmlns:cx="http://schemas.microsoft.com/office/drawing/2014/chartex" xmlns:cx1="http://schemas.microsoft.com/office/drawing/2015/9/8/chartex" xmlns:cx2="http://schemas.microsoft.com/office/drawing/2015/10/21/chartex" xmlns:cx3="http://schemas.microsoft.com/office/drawing/2016/5/9/chartex" xmlns:cx4="http://schemas.microsoft.com/office/drawing/2016/5/10/chartex" xmlns:cx5="http://schemas.microsoft.com/office/drawing/2016/5/11/chartex" xmlns:cx6="http://schemas.microsoft.com/office/drawing/2016/5/12/chartex" xmlns:cx7="http://schemas.microsoft.com/office/drawing/2016/5/13/chartex" xmlns:cx8="http://schemas.microsoft.com/office/drawing/2016/5/14/chartex" xmlns:mc="http://schemas.openxmlformats.org/markup-compatibility/2006" xmlns:aink="http://schemas.microsoft.com/office/drawing/2016/ink" xmlns:am3d="http://schemas.microsoft.com/office/drawing/2017/model3d" xmlns:o="urn:schemas-microsoft-com:office:office" xmlns:oel="http://schemas.microsoft.com/office/2019/extlst" xmlns:r="http://schemas.openxmlformats.org/officeDocument/2006/relationships" xmlns:m="http://schemas.openxmlformats.org/officeDocument/2006/math" xmlns:v="urn:schemas-microsoft-com:vml" xmlns:wp14="http://schemas.microsoft.com/office/word/2010/wordprocessingDrawing" xmlns:wp="http://schemas.openxmlformats.org/drawingml/2006/wordprocessingDrawing" xmlns:w10="urn:schemas-microsoft-com:office:word" xmlns:w="http://schemas.openxmlformats.org/wordprocessingml/2006/main" xmlns:w14="http://schemas.microsoft.com/office/word/2010/wordml" xmlns:w15="http://schemas.microsoft.com/office/word/2012/wordml" xmlns:w16cex="http://schemas.microsoft.com/office/word/2018/wordml/cex" xmlns:w16cid="http://schemas.microsoft.com/office/word/2016/wordml/cid" xmlns:w16="http://schemas.microsoft.com/office/word/2018/wordml" xmlns:w16sdtdh="http://schemas.microsoft.com/office/word/2020/wordml/sdtdatahash" xmlns:w16se="http://schemas.microsoft.com/office/word/2015/wordml/symex" xmlns:wpg="http://schemas.microsoft.com/office/word/2010/wordprocessingGroup" xmlns:wpi="http://schemas.microsoft.com/office/word/2010/wordprocessingInk" xmlns:wne="http://schemas.microsoft.com/office/word/2006/wordml" xmlns:wps="http://schemas.microsoft.com/office/word/2010/wordprocessingShape" mc:Ignorable="w14 w15 w16se w16cid w16 w16cex w16sdtdh wp14">
   <w:body>
     <w:p>
       <w:pPr>
@@ -146,23 +146,7 @@
           <w:rStyle w:val="normaltextrun"/>
           <w:rFonts w:ascii="Calibri" w:hAnsi="Calibri" w:cs="Calibri"/>
         </w:rPr>
-        <w:t>Je copie l’adresse du fichier ou j’ouvre PowerShell depuis ce point. (Dans l’</w:t>
-      </w:r>
-      <w:proofErr w:type="spellStart"/>
-      <w:r>
-        <w:rPr>
-          <w:rStyle w:val="normaltextrun"/>
-          <w:rFonts w:ascii="Calibri" w:hAnsi="Calibri" w:cs="Calibri"/>
-        </w:rPr>
-        <w:t>invit</w:t>
-      </w:r>
-      <w:proofErr w:type="spellEnd"/>
-      <w:r>
-        <w:rPr>
-          <w:rStyle w:val="normaltextrun"/>
-          <w:rFonts w:ascii="Calibri" w:hAnsi="Calibri" w:cs="Calibri"/>
-        </w:rPr>
-        <w:t xml:space="preserve"> de commande faire cd puis le nom du dossier)</w:t>
+        <w:t>Je copie l’adresse du fichier ou j’ouvre PowerShell depuis ce point. (Dans l’invit de commande faire cd puis le nom du dossier)</w:t>
       </w:r>
       <w:r>
         <w:rPr>
@@ -222,23 +206,7 @@
           <w:rStyle w:val="normaltextrun"/>
           <w:rFonts w:ascii="Calibri" w:hAnsi="Calibri" w:cs="Calibri"/>
         </w:rPr>
-        <w:t xml:space="preserve">Maintenant utilisez la commande “git </w:t>
-      </w:r>
-      <w:proofErr w:type="spellStart"/>
-      <w:r>
-        <w:rPr>
-          <w:rStyle w:val="normaltextrun"/>
-          <w:rFonts w:ascii="Calibri" w:hAnsi="Calibri" w:cs="Calibri"/>
-        </w:rPr>
-        <w:t>init</w:t>
-      </w:r>
-      <w:proofErr w:type="spellEnd"/>
-      <w:r>
-        <w:rPr>
-          <w:rStyle w:val="normaltextrun"/>
-          <w:rFonts w:ascii="Calibri" w:hAnsi="Calibri" w:cs="Calibri"/>
-        </w:rPr>
-        <w:t>” pour dire que ce répertoire est un dépôt git. Si vous allez voir dans le répertoire vous verrez un dossier nommé “.git”.</w:t>
+        <w:t>Maintenant utilisez la commande “git init” pour dire que ce répertoire est un dépôt git. Si vous allez voir dans le répertoire vous verrez un dossier nommé “.git”.</w:t>
       </w:r>
       <w:r>
         <w:rPr>
@@ -843,7 +811,6 @@
         <w:t xml:space="preserve"> *” (</w:t>
       </w:r>
       <w:proofErr w:type="spellStart"/>
-      <w:proofErr w:type="gramStart"/>
       <w:r>
         <w:rPr>
           <w:rStyle w:val="normaltextrun"/>
@@ -857,15 +824,7 @@
           <w:rStyle w:val="normaltextrun"/>
           <w:rFonts w:ascii="Calibri" w:hAnsi="Calibri" w:cs="Calibri"/>
         </w:rPr>
-        <w:t>[</w:t>
-      </w:r>
-      <w:proofErr w:type="gramEnd"/>
-      <w:r>
-        <w:rPr>
-          <w:rStyle w:val="normaltextrun"/>
-          <w:rFonts w:ascii="Calibri" w:hAnsi="Calibri" w:cs="Calibri"/>
-        </w:rPr>
-        <w:t>espace]*(l’étoile est le symbole pour dire ajouter tout))”  </w:t>
+        <w:t>[espace]*(l’étoile est le symbole pour dire ajouter tout))”  </w:t>
       </w:r>
       <w:r>
         <w:rPr>
@@ -1158,23 +1117,7 @@
           <w:rStyle w:val="normaltextrun"/>
           <w:rFonts w:ascii="Segoe UI Emoji" w:hAnsi="Segoe UI Emoji"/>
         </w:rPr>
-        <w:t xml:space="preserve">Pour le faire connectez-vous à votre compte </w:t>
-      </w:r>
-      <w:proofErr w:type="spellStart"/>
-      <w:r>
-        <w:rPr>
-          <w:rStyle w:val="normaltextrun"/>
-          <w:rFonts w:ascii="Segoe UI Emoji" w:hAnsi="Segoe UI Emoji"/>
-        </w:rPr>
-        <w:t>GitHub</w:t>
-      </w:r>
-      <w:proofErr w:type="spellEnd"/>
-      <w:r>
-        <w:rPr>
-          <w:rStyle w:val="normaltextrun"/>
-          <w:rFonts w:ascii="Segoe UI Emoji" w:hAnsi="Segoe UI Emoji"/>
-        </w:rPr>
-        <w:t xml:space="preserve"> (Pour la démo je </w:t>
+        <w:t xml:space="preserve">Pour le faire connectez-vous à votre compte GitHub (Pour la démo je </w:t>
       </w:r>
       <w:proofErr w:type="spellStart"/>
       <w:r>
@@ -1229,8 +1172,6 @@
         </w:rPr>
         <w:t> </w:t>
       </w:r>
-      <w:bookmarkStart w:id="0" w:name="_GoBack"/>
-      <w:bookmarkEnd w:id="0"/>
     </w:p>
     <w:p>
       <w:pPr>
@@ -1377,13 +1318,20 @@
           <w:rFonts w:ascii="Segoe UI Emoji" w:hAnsi="Segoe UI Emoji"/>
         </w:rPr>
       </w:pPr>
+      <w:r>
+        <w:rPr>
+          <w:rStyle w:val="normaltextrun"/>
+          <w:rFonts w:ascii="Segoe UI Emoji" w:hAnsi="Segoe UI Emoji"/>
+        </w:rPr>
+        <w:t xml:space="preserve">Repository </w:t>
+      </w:r>
       <w:proofErr w:type="spellStart"/>
       <w:r>
         <w:rPr>
           <w:rStyle w:val="normaltextrun"/>
           <w:rFonts w:ascii="Segoe UI Emoji" w:hAnsi="Segoe UI Emoji"/>
         </w:rPr>
-        <w:t>Repository</w:t>
+        <w:t>name</w:t>
       </w:r>
       <w:proofErr w:type="spellEnd"/>
       <w:r>
@@ -1391,39 +1339,7 @@
           <w:rStyle w:val="normaltextrun"/>
           <w:rFonts w:ascii="Segoe UI Emoji" w:hAnsi="Segoe UI Emoji"/>
         </w:rPr>
-        <w:t xml:space="preserve"> </w:t>
-      </w:r>
-      <w:proofErr w:type="spellStart"/>
-      <w:r>
-        <w:rPr>
-          <w:rStyle w:val="normaltextrun"/>
-          <w:rFonts w:ascii="Segoe UI Emoji" w:hAnsi="Segoe UI Emoji"/>
-        </w:rPr>
-        <w:t>name</w:t>
-      </w:r>
-      <w:proofErr w:type="spellEnd"/>
-      <w:r>
-        <w:rPr>
-          <w:rStyle w:val="normaltextrun"/>
-          <w:rFonts w:ascii="Segoe UI Emoji" w:hAnsi="Segoe UI Emoji"/>
-        </w:rPr>
-        <w:t xml:space="preserve"> : est le nom que vous donnez à votre </w:t>
-      </w:r>
-      <w:proofErr w:type="spellStart"/>
-      <w:r>
-        <w:rPr>
-          <w:rStyle w:val="normaltextrun"/>
-          <w:rFonts w:ascii="Segoe UI Emoji" w:hAnsi="Segoe UI Emoji"/>
-        </w:rPr>
-        <w:t>repository</w:t>
-      </w:r>
-      <w:proofErr w:type="spellEnd"/>
-      <w:r>
-        <w:rPr>
-          <w:rStyle w:val="normaltextrun"/>
-          <w:rFonts w:ascii="Segoe UI Emoji" w:hAnsi="Segoe UI Emoji"/>
-        </w:rPr>
-        <w:t>, j’ai choisi délibérément le même nom que mon dossier dans lequel il y a mon dépôt local. </w:t>
+        <w:t xml:space="preserve"> : est le nom que vous donnez à votre repository, j’ai choisi délibérément le même nom que mon dossier dans lequel il y a mon dépôt local. </w:t>
       </w:r>
       <w:r>
         <w:rPr>
@@ -1453,23 +1369,7 @@
           <w:rStyle w:val="normaltextrun"/>
           <w:rFonts w:ascii="Segoe UI Emoji" w:hAnsi="Segoe UI Emoji"/>
         </w:rPr>
-        <w:t xml:space="preserve">Description : ici vous pouvez indiquer à quoi correspond ce </w:t>
-      </w:r>
-      <w:proofErr w:type="spellStart"/>
-      <w:r>
-        <w:rPr>
-          <w:rStyle w:val="normaltextrun"/>
-          <w:rFonts w:ascii="Segoe UI Emoji" w:hAnsi="Segoe UI Emoji"/>
-        </w:rPr>
-        <w:t>repository</w:t>
-      </w:r>
-      <w:proofErr w:type="spellEnd"/>
-      <w:r>
-        <w:rPr>
-          <w:rStyle w:val="normaltextrun"/>
-          <w:rFonts w:ascii="Segoe UI Emoji" w:hAnsi="Segoe UI Emoji"/>
-        </w:rPr>
-        <w:t xml:space="preserve"> (</w:t>
+        <w:t>Description : ici vous pouvez indiquer à quoi correspond ce repository (</w:t>
       </w:r>
       <w:proofErr w:type="spellStart"/>
       <w:r>
@@ -1639,23 +1539,7 @@
           <w:rStyle w:val="normaltextrun"/>
           <w:rFonts w:ascii="Segoe UI Emoji" w:hAnsi="Segoe UI Emoji"/>
         </w:rPr>
-        <w:t xml:space="preserve"> </w:t>
-      </w:r>
-      <w:proofErr w:type="spellStart"/>
-      <w:r>
-        <w:rPr>
-          <w:rStyle w:val="normaltextrun"/>
-          <w:rFonts w:ascii="Segoe UI Emoji" w:hAnsi="Segoe UI Emoji"/>
-        </w:rPr>
-        <w:t>repository</w:t>
-      </w:r>
-      <w:proofErr w:type="spellEnd"/>
-      <w:r>
-        <w:rPr>
-          <w:rStyle w:val="normaltextrun"/>
-          <w:rFonts w:ascii="Segoe UI Emoji" w:hAnsi="Segoe UI Emoji"/>
-        </w:rPr>
-        <w:t>” en bas à gauche du formulaire.</w:t>
+        <w:t xml:space="preserve"> repository” en bas à gauche du formulaire.</w:t>
       </w:r>
       <w:r>
         <w:rPr>
@@ -1715,23 +1599,7 @@
           <w:rStyle w:val="normaltextrun"/>
           <w:rFonts w:ascii="Segoe UI Emoji" w:hAnsi="Segoe UI Emoji"/>
         </w:rPr>
-        <w:t xml:space="preserve">Voilà, votre </w:t>
-      </w:r>
-      <w:proofErr w:type="spellStart"/>
-      <w:r>
-        <w:rPr>
-          <w:rStyle w:val="normaltextrun"/>
-          <w:rFonts w:ascii="Segoe UI Emoji" w:hAnsi="Segoe UI Emoji"/>
-        </w:rPr>
-        <w:t>repository</w:t>
-      </w:r>
-      <w:proofErr w:type="spellEnd"/>
-      <w:r>
-        <w:rPr>
-          <w:rStyle w:val="normaltextrun"/>
-          <w:rFonts w:ascii="Segoe UI Emoji" w:hAnsi="Segoe UI Emoji"/>
-        </w:rPr>
-        <w:t xml:space="preserve"> est prêt, n’oubliez pas de copier l’URL souligné en jaune vous allez en avoir besoin.</w:t>
+        <w:t>Voilà, votre repository est prêt, n’oubliez pas de copier l’URL souligné en jaune vous allez en avoir besoin.</w:t>
       </w:r>
       <w:r>
         <w:rPr>
@@ -1981,6 +1849,7 @@
         <w:jc w:val="both"/>
         <w:textAlignment w:val="baseline"/>
         <w:rPr>
+          <w:rStyle w:val="eop"/>
           <w:rFonts w:ascii="Segoe UI Emoji" w:hAnsi="Segoe UI Emoji"/>
         </w:rPr>
       </w:pPr>
@@ -1998,6 +1867,147 @@
         </w:rPr>
         <w:t> </w:t>
       </w:r>
+    </w:p>
+    <w:p>
+      <w:pPr>
+        <w:pStyle w:val="paragraph"/>
+        <w:spacing w:before="0" w:beforeAutospacing="0" w:after="0" w:afterAutospacing="0"/>
+        <w:jc w:val="both"/>
+        <w:textAlignment w:val="baseline"/>
+        <w:rPr>
+          <w:rStyle w:val="eop"/>
+          <w:rFonts w:ascii="Segoe UI Emoji" w:hAnsi="Segoe UI Emoji"/>
+        </w:rPr>
+      </w:pPr>
+    </w:p>
+    <w:p>
+      <w:pPr>
+        <w:pStyle w:val="paragraph"/>
+        <w:spacing w:before="0" w:beforeAutospacing="0" w:after="0" w:afterAutospacing="0"/>
+        <w:jc w:val="both"/>
+        <w:textAlignment w:val="baseline"/>
+        <w:rPr>
+          <w:rStyle w:val="eop"/>
+          <w:rFonts w:ascii="Segoe UI Emoji" w:hAnsi="Segoe UI Emoji"/>
+        </w:rPr>
+      </w:pPr>
+      <w:r>
+        <w:rPr>
+          <w:rStyle w:val="eop"/>
+          <w:rFonts w:ascii="Segoe UI Emoji" w:hAnsi="Segoe UI Emoji"/>
+        </w:rPr>
+        <w:t>SUR LE PC PERSO</w:t>
+      </w:r>
+    </w:p>
+    <w:p>
+      <w:pPr>
+        <w:pStyle w:val="paragraph"/>
+        <w:spacing w:before="0" w:beforeAutospacing="0" w:after="0" w:afterAutospacing="0"/>
+        <w:jc w:val="both"/>
+        <w:textAlignment w:val="baseline"/>
+        <w:rPr>
+          <w:rStyle w:val="eop"/>
+          <w:rFonts w:ascii="Segoe UI Emoji" w:hAnsi="Segoe UI Emoji"/>
+        </w:rPr>
+      </w:pPr>
+    </w:p>
+    <w:p>
+      <w:pPr>
+        <w:pStyle w:val="paragraph"/>
+        <w:numPr>
+          <w:ilvl w:val="0"/>
+          <w:numId w:val="45"/>
+        </w:numPr>
+        <w:spacing w:before="0" w:beforeAutospacing="0" w:after="0" w:afterAutospacing="0"/>
+        <w:jc w:val="both"/>
+        <w:textAlignment w:val="baseline"/>
+        <w:rPr>
+          <w:rFonts w:ascii="Segoe UI Emoji" w:hAnsi="Segoe UI Emoji"/>
+        </w:rPr>
+      </w:pPr>
+      <w:r>
+        <w:rPr>
+          <w:rFonts w:ascii="Segoe UI Emoji" w:hAnsi="Segoe UI Emoji"/>
+        </w:rPr>
+        <w:t xml:space="preserve">Ouvrir PowerShell depuis le dossier de travail local, faire git clone &lt;URL du dépôt distant&gt; </w:t>
+      </w:r>
+    </w:p>
+    <w:p>
+      <w:pPr>
+        <w:pStyle w:val="paragraph"/>
+        <w:numPr>
+          <w:ilvl w:val="0"/>
+          <w:numId w:val="45"/>
+        </w:numPr>
+        <w:spacing w:before="0" w:beforeAutospacing="0" w:after="0" w:afterAutospacing="0"/>
+        <w:jc w:val="both"/>
+        <w:textAlignment w:val="baseline"/>
+        <w:rPr>
+          <w:rFonts w:ascii="Segoe UI Emoji" w:hAnsi="Segoe UI Emoji"/>
+        </w:rPr>
+      </w:pPr>
+      <w:r>
+        <w:rPr>
+          <w:rFonts w:ascii="Segoe UI Emoji" w:hAnsi="Segoe UI Emoji"/>
+        </w:rPr>
+        <w:t xml:space="preserve">Si vous avez déjà exécuté des taches avant, faire un git </w:t>
+      </w:r>
+      <w:proofErr w:type="spellStart"/>
+      <w:r>
+        <w:rPr>
+          <w:rFonts w:ascii="Segoe UI Emoji" w:hAnsi="Segoe UI Emoji"/>
+        </w:rPr>
+        <w:t>add</w:t>
+      </w:r>
+      <w:proofErr w:type="spellEnd"/>
+      <w:r>
+        <w:rPr>
+          <w:rFonts w:ascii="Segoe UI Emoji" w:hAnsi="Segoe UI Emoji"/>
+        </w:rPr>
+        <w:t xml:space="preserve"> * pour préparer le prochain commit.</w:t>
+      </w:r>
+    </w:p>
+    <w:p>
+      <w:pPr>
+        <w:pStyle w:val="paragraph"/>
+        <w:numPr>
+          <w:ilvl w:val="0"/>
+          <w:numId w:val="45"/>
+        </w:numPr>
+        <w:spacing w:before="0" w:beforeAutospacing="0" w:after="0" w:afterAutospacing="0"/>
+        <w:jc w:val="both"/>
+        <w:textAlignment w:val="baseline"/>
+        <w:rPr>
+          <w:rFonts w:ascii="Segoe UI Emoji" w:hAnsi="Segoe UI Emoji"/>
+        </w:rPr>
+      </w:pPr>
+      <w:r>
+        <w:rPr>
+          <w:rFonts w:ascii="Segoe UI Emoji" w:hAnsi="Segoe UI Emoji"/>
+        </w:rPr>
+        <w:t xml:space="preserve">Faire le commit avec les éléments ajoutés avec git commit -m </w:t>
+      </w:r>
+      <w:r>
+        <w:rPr>
+          <w:rFonts w:ascii="Segoe UI Emoji" w:hAnsi="Segoe UI Emoji"/>
+        </w:rPr>
+        <w:t>"votre message"</w:t>
+      </w:r>
+    </w:p>
+    <w:p>
+      <w:pPr>
+        <w:pStyle w:val="paragraph"/>
+        <w:numPr>
+          <w:ilvl w:val="0"/>
+          <w:numId w:val="45"/>
+        </w:numPr>
+        <w:spacing w:before="0" w:beforeAutospacing="0" w:after="0" w:afterAutospacing="0"/>
+        <w:jc w:val="both"/>
+        <w:textAlignment w:val="baseline"/>
+        <w:rPr>
+          <w:rFonts w:ascii="Segoe UI Emoji" w:hAnsi="Segoe UI Emoji"/>
+        </w:rPr>
+      </w:pPr>
     </w:p>
     <w:p/>
     <w:sectPr>
@@ -2011,8 +2021,8 @@
 </file>
 
 <file path=word/numbering.xml><?xml version="1.0" encoding="utf-8"?>
-<w:numbering xmlns:wpc="http://schemas.microsoft.com/office/word/2010/wordprocessingCanvas" xmlns:mc="http://schemas.openxmlformats.org/markup-compatibility/2006" xmlns:o="urn:schemas-microsoft-com:office:office" xmlns:r="http://schemas.openxmlformats.org/officeDocument/2006/relationships" xmlns:m="http://schemas.openxmlformats.org/officeDocument/2006/math" xmlns:v="urn:schemas-microsoft-com:vml" xmlns:wp14="http://schemas.microsoft.com/office/word/2010/wordprocessingDrawing" xmlns:wp="http://schemas.openxmlformats.org/drawingml/2006/wordprocessingDrawing" xmlns:w10="urn:schemas-microsoft-com:office:word" xmlns:w="http://schemas.openxmlformats.org/wordprocessingml/2006/main" xmlns:w14="http://schemas.microsoft.com/office/word/2010/wordml" xmlns:wpg="http://schemas.microsoft.com/office/word/2010/wordprocessingGroup" xmlns:wpi="http://schemas.microsoft.com/office/word/2010/wordprocessingInk" xmlns:wne="http://schemas.microsoft.com/office/word/2006/wordml" xmlns:wps="http://schemas.microsoft.com/office/word/2010/wordprocessingShape" mc:Ignorable="w14 wp14">
-  <w:abstractNum w:abstractNumId="0">
+<w:numbering xmlns:wpc="http://schemas.microsoft.com/office/word/2010/wordprocessingCanvas" xmlns:cx="http://schemas.microsoft.com/office/drawing/2014/chartex" xmlns:cx1="http://schemas.microsoft.com/office/drawing/2015/9/8/chartex" xmlns:cx2="http://schemas.microsoft.com/office/drawing/2015/10/21/chartex" xmlns:cx3="http://schemas.microsoft.com/office/drawing/2016/5/9/chartex" xmlns:cx4="http://schemas.microsoft.com/office/drawing/2016/5/10/chartex" xmlns:cx5="http://schemas.microsoft.com/office/drawing/2016/5/11/chartex" xmlns:cx6="http://schemas.microsoft.com/office/drawing/2016/5/12/chartex" xmlns:cx7="http://schemas.microsoft.com/office/drawing/2016/5/13/chartex" xmlns:cx8="http://schemas.microsoft.com/office/drawing/2016/5/14/chartex" xmlns:mc="http://schemas.openxmlformats.org/markup-compatibility/2006" xmlns:aink="http://schemas.microsoft.com/office/drawing/2016/ink" xmlns:am3d="http://schemas.microsoft.com/office/drawing/2017/model3d" xmlns:o="urn:schemas-microsoft-com:office:office" xmlns:oel="http://schemas.microsoft.com/office/2019/extlst" xmlns:r="http://schemas.openxmlformats.org/officeDocument/2006/relationships" xmlns:m="http://schemas.openxmlformats.org/officeDocument/2006/math" xmlns:v="urn:schemas-microsoft-com:vml" xmlns:wp14="http://schemas.microsoft.com/office/word/2010/wordprocessingDrawing" xmlns:wp="http://schemas.openxmlformats.org/drawingml/2006/wordprocessingDrawing" xmlns:w10="urn:schemas-microsoft-com:office:word" xmlns:w="http://schemas.openxmlformats.org/wordprocessingml/2006/main" xmlns:w14="http://schemas.microsoft.com/office/word/2010/wordml" xmlns:w15="http://schemas.microsoft.com/office/word/2012/wordml" xmlns:w16cex="http://schemas.microsoft.com/office/word/2018/wordml/cex" xmlns:w16cid="http://schemas.microsoft.com/office/word/2016/wordml/cid" xmlns:w16="http://schemas.microsoft.com/office/word/2018/wordml" xmlns:w16sdtdh="http://schemas.microsoft.com/office/word/2020/wordml/sdtdatahash" xmlns:w16se="http://schemas.microsoft.com/office/word/2015/wordml/symex" xmlns:wpg="http://schemas.microsoft.com/office/word/2010/wordprocessingGroup" xmlns:wpi="http://schemas.microsoft.com/office/word/2010/wordprocessingInk" xmlns:wne="http://schemas.microsoft.com/office/word/2006/wordml" xmlns:wps="http://schemas.microsoft.com/office/word/2010/wordprocessingShape" mc:Ignorable="w14 w15 w16se w16cid w16 w16cex w16sdtdh wp14">
+  <w:abstractNum w:abstractNumId="0" w15:restartNumberingAfterBreak="0">
     <w:nsid w:val="00491D2D"/>
     <w:multiLevelType w:val="multilevel"/>
     <w:tmpl w:val="1B3AE4C8"/>
@@ -2125,7 +2135,7 @@
       </w:pPr>
     </w:lvl>
   </w:abstractNum>
-  <w:abstractNum w:abstractNumId="1">
+  <w:abstractNum w:abstractNumId="1" w15:restartNumberingAfterBreak="0">
     <w:nsid w:val="02577163"/>
     <w:multiLevelType w:val="multilevel"/>
     <w:tmpl w:val="732854A8"/>
@@ -2238,7 +2248,7 @@
       </w:pPr>
     </w:lvl>
   </w:abstractNum>
-  <w:abstractNum w:abstractNumId="2">
+  <w:abstractNum w:abstractNumId="2" w15:restartNumberingAfterBreak="0">
     <w:nsid w:val="02C14208"/>
     <w:multiLevelType w:val="multilevel"/>
     <w:tmpl w:val="F536E17A"/>
@@ -2351,7 +2361,7 @@
       </w:pPr>
     </w:lvl>
   </w:abstractNum>
-  <w:abstractNum w:abstractNumId="3">
+  <w:abstractNum w:abstractNumId="3" w15:restartNumberingAfterBreak="0">
     <w:nsid w:val="08222476"/>
     <w:multiLevelType w:val="multilevel"/>
     <w:tmpl w:val="17DE1F5A"/>
@@ -2464,7 +2474,7 @@
       </w:pPr>
     </w:lvl>
   </w:abstractNum>
-  <w:abstractNum w:abstractNumId="4">
+  <w:abstractNum w:abstractNumId="4" w15:restartNumberingAfterBreak="0">
     <w:nsid w:val="0FFE4613"/>
     <w:multiLevelType w:val="multilevel"/>
     <w:tmpl w:val="FD04201A"/>
@@ -2577,7 +2587,7 @@
       </w:pPr>
     </w:lvl>
   </w:abstractNum>
-  <w:abstractNum w:abstractNumId="5">
+  <w:abstractNum w:abstractNumId="5" w15:restartNumberingAfterBreak="0">
     <w:nsid w:val="107C2AA5"/>
     <w:multiLevelType w:val="multilevel"/>
     <w:tmpl w:val="68E6B25E"/>
@@ -2690,7 +2700,7 @@
       </w:pPr>
     </w:lvl>
   </w:abstractNum>
-  <w:abstractNum w:abstractNumId="6">
+  <w:abstractNum w:abstractNumId="6" w15:restartNumberingAfterBreak="0">
     <w:nsid w:val="12DB0681"/>
     <w:multiLevelType w:val="multilevel"/>
     <w:tmpl w:val="8B723D58"/>
@@ -2803,7 +2813,7 @@
       </w:pPr>
     </w:lvl>
   </w:abstractNum>
-  <w:abstractNum w:abstractNumId="7">
+  <w:abstractNum w:abstractNumId="7" w15:restartNumberingAfterBreak="0">
     <w:nsid w:val="15173BDA"/>
     <w:multiLevelType w:val="multilevel"/>
     <w:tmpl w:val="CB6A28AC"/>
@@ -2916,7 +2926,7 @@
       </w:pPr>
     </w:lvl>
   </w:abstractNum>
-  <w:abstractNum w:abstractNumId="8">
+  <w:abstractNum w:abstractNumId="8" w15:restartNumberingAfterBreak="0">
     <w:nsid w:val="17960E79"/>
     <w:multiLevelType w:val="multilevel"/>
     <w:tmpl w:val="EFC02EFA"/>
@@ -3029,7 +3039,7 @@
       </w:pPr>
     </w:lvl>
   </w:abstractNum>
-  <w:abstractNum w:abstractNumId="9">
+  <w:abstractNum w:abstractNumId="9" w15:restartNumberingAfterBreak="0">
     <w:nsid w:val="1A236890"/>
     <w:multiLevelType w:val="multilevel"/>
     <w:tmpl w:val="737CC8EA"/>
@@ -3142,7 +3152,7 @@
       </w:pPr>
     </w:lvl>
   </w:abstractNum>
-  <w:abstractNum w:abstractNumId="10">
+  <w:abstractNum w:abstractNumId="10" w15:restartNumberingAfterBreak="0">
     <w:nsid w:val="1A5A307A"/>
     <w:multiLevelType w:val="multilevel"/>
     <w:tmpl w:val="0D9ED0AA"/>
@@ -3255,7 +3265,7 @@
       </w:pPr>
     </w:lvl>
   </w:abstractNum>
-  <w:abstractNum w:abstractNumId="11">
+  <w:abstractNum w:abstractNumId="11" w15:restartNumberingAfterBreak="0">
     <w:nsid w:val="1C1B7C5D"/>
     <w:multiLevelType w:val="multilevel"/>
     <w:tmpl w:val="B5AAB252"/>
@@ -3368,7 +3378,7 @@
       </w:pPr>
     </w:lvl>
   </w:abstractNum>
-  <w:abstractNum w:abstractNumId="12">
+  <w:abstractNum w:abstractNumId="12" w15:restartNumberingAfterBreak="0">
     <w:nsid w:val="1C620F17"/>
     <w:multiLevelType w:val="multilevel"/>
     <w:tmpl w:val="0DDAD346"/>
@@ -3481,7 +3491,7 @@
       </w:pPr>
     </w:lvl>
   </w:abstractNum>
-  <w:abstractNum w:abstractNumId="13">
+  <w:abstractNum w:abstractNumId="13" w15:restartNumberingAfterBreak="0">
     <w:nsid w:val="1DDB05ED"/>
     <w:multiLevelType w:val="multilevel"/>
     <w:tmpl w:val="F6BE803A"/>
@@ -3594,7 +3604,7 @@
       </w:pPr>
     </w:lvl>
   </w:abstractNum>
-  <w:abstractNum w:abstractNumId="14">
+  <w:abstractNum w:abstractNumId="14" w15:restartNumberingAfterBreak="0">
     <w:nsid w:val="1FBE6E16"/>
     <w:multiLevelType w:val="multilevel"/>
     <w:tmpl w:val="40B6EBDA"/>
@@ -3707,7 +3717,7 @@
       </w:pPr>
     </w:lvl>
   </w:abstractNum>
-  <w:abstractNum w:abstractNumId="15">
+  <w:abstractNum w:abstractNumId="15" w15:restartNumberingAfterBreak="0">
     <w:nsid w:val="29D16010"/>
     <w:multiLevelType w:val="multilevel"/>
     <w:tmpl w:val="16E0EC76"/>
@@ -3820,7 +3830,7 @@
       </w:pPr>
     </w:lvl>
   </w:abstractNum>
-  <w:abstractNum w:abstractNumId="16">
+  <w:abstractNum w:abstractNumId="16" w15:restartNumberingAfterBreak="0">
     <w:nsid w:val="2C8B1AA8"/>
     <w:multiLevelType w:val="multilevel"/>
     <w:tmpl w:val="869480B8"/>
@@ -3933,7 +3943,7 @@
       </w:pPr>
     </w:lvl>
   </w:abstractNum>
-  <w:abstractNum w:abstractNumId="17">
+  <w:abstractNum w:abstractNumId="17" w15:restartNumberingAfterBreak="0">
     <w:nsid w:val="2DF4362D"/>
     <w:multiLevelType w:val="multilevel"/>
     <w:tmpl w:val="421EE510"/>
@@ -4046,7 +4056,7 @@
       </w:pPr>
     </w:lvl>
   </w:abstractNum>
-  <w:abstractNum w:abstractNumId="18">
+  <w:abstractNum w:abstractNumId="18" w15:restartNumberingAfterBreak="0">
     <w:nsid w:val="2EDF5A9F"/>
     <w:multiLevelType w:val="multilevel"/>
     <w:tmpl w:val="9E18AD5C"/>
@@ -4159,7 +4169,7 @@
       </w:pPr>
     </w:lvl>
   </w:abstractNum>
-  <w:abstractNum w:abstractNumId="19">
+  <w:abstractNum w:abstractNumId="19" w15:restartNumberingAfterBreak="0">
     <w:nsid w:val="31473F59"/>
     <w:multiLevelType w:val="multilevel"/>
     <w:tmpl w:val="F8986750"/>
@@ -4272,7 +4282,7 @@
       </w:pPr>
     </w:lvl>
   </w:abstractNum>
-  <w:abstractNum w:abstractNumId="20">
+  <w:abstractNum w:abstractNumId="20" w15:restartNumberingAfterBreak="0">
     <w:nsid w:val="340B3C15"/>
     <w:multiLevelType w:val="multilevel"/>
     <w:tmpl w:val="5C547E92"/>
@@ -4385,7 +4395,7 @@
       </w:pPr>
     </w:lvl>
   </w:abstractNum>
-  <w:abstractNum w:abstractNumId="21">
+  <w:abstractNum w:abstractNumId="21" w15:restartNumberingAfterBreak="0">
     <w:nsid w:val="37CD6EC7"/>
     <w:multiLevelType w:val="multilevel"/>
     <w:tmpl w:val="1AE8BCEC"/>
@@ -4498,7 +4508,7 @@
       </w:pPr>
     </w:lvl>
   </w:abstractNum>
-  <w:abstractNum w:abstractNumId="22">
+  <w:abstractNum w:abstractNumId="22" w15:restartNumberingAfterBreak="0">
     <w:nsid w:val="382F29E2"/>
     <w:multiLevelType w:val="multilevel"/>
     <w:tmpl w:val="F82E82B2"/>
@@ -4611,7 +4621,7 @@
       </w:pPr>
     </w:lvl>
   </w:abstractNum>
-  <w:abstractNum w:abstractNumId="23">
+  <w:abstractNum w:abstractNumId="23" w15:restartNumberingAfterBreak="0">
     <w:nsid w:val="3FCB1A1C"/>
     <w:multiLevelType w:val="multilevel"/>
     <w:tmpl w:val="C61CADC6"/>
@@ -4724,7 +4734,7 @@
       </w:pPr>
     </w:lvl>
   </w:abstractNum>
-  <w:abstractNum w:abstractNumId="24">
+  <w:abstractNum w:abstractNumId="24" w15:restartNumberingAfterBreak="0">
     <w:nsid w:val="44831831"/>
     <w:multiLevelType w:val="multilevel"/>
     <w:tmpl w:val="8EF03630"/>
@@ -4837,7 +4847,7 @@
       </w:pPr>
     </w:lvl>
   </w:abstractNum>
-  <w:abstractNum w:abstractNumId="25">
+  <w:abstractNum w:abstractNumId="25" w15:restartNumberingAfterBreak="0">
     <w:nsid w:val="4B54231B"/>
     <w:multiLevelType w:val="multilevel"/>
     <w:tmpl w:val="FADEA430"/>
@@ -4950,7 +4960,7 @@
       </w:pPr>
     </w:lvl>
   </w:abstractNum>
-  <w:abstractNum w:abstractNumId="26">
+  <w:abstractNum w:abstractNumId="26" w15:restartNumberingAfterBreak="0">
     <w:nsid w:val="4D9460F2"/>
     <w:multiLevelType w:val="multilevel"/>
     <w:tmpl w:val="FDE4ABF0"/>
@@ -5063,7 +5073,7 @@
       </w:pPr>
     </w:lvl>
   </w:abstractNum>
-  <w:abstractNum w:abstractNumId="27">
+  <w:abstractNum w:abstractNumId="27" w15:restartNumberingAfterBreak="0">
     <w:nsid w:val="4E3810DE"/>
     <w:multiLevelType w:val="multilevel"/>
     <w:tmpl w:val="AC3E77CA"/>
@@ -5176,7 +5186,7 @@
       </w:pPr>
     </w:lvl>
   </w:abstractNum>
-  <w:abstractNum w:abstractNumId="28">
+  <w:abstractNum w:abstractNumId="28" w15:restartNumberingAfterBreak="0">
     <w:nsid w:val="4F4D7DE5"/>
     <w:multiLevelType w:val="multilevel"/>
     <w:tmpl w:val="29D2A48E"/>
@@ -5289,7 +5299,7 @@
       </w:pPr>
     </w:lvl>
   </w:abstractNum>
-  <w:abstractNum w:abstractNumId="29">
+  <w:abstractNum w:abstractNumId="29" w15:restartNumberingAfterBreak="0">
     <w:nsid w:val="522E77E5"/>
     <w:multiLevelType w:val="multilevel"/>
     <w:tmpl w:val="BF164AC0"/>
@@ -5402,7 +5412,7 @@
       </w:pPr>
     </w:lvl>
   </w:abstractNum>
-  <w:abstractNum w:abstractNumId="30">
+  <w:abstractNum w:abstractNumId="30" w15:restartNumberingAfterBreak="0">
     <w:nsid w:val="5277550F"/>
     <w:multiLevelType w:val="multilevel"/>
     <w:tmpl w:val="B3B83D30"/>
@@ -5515,7 +5525,7 @@
       </w:pPr>
     </w:lvl>
   </w:abstractNum>
-  <w:abstractNum w:abstractNumId="31">
+  <w:abstractNum w:abstractNumId="31" w15:restartNumberingAfterBreak="0">
     <w:nsid w:val="556554FF"/>
     <w:multiLevelType w:val="multilevel"/>
     <w:tmpl w:val="06FC40D2"/>
@@ -5628,7 +5638,7 @@
       </w:pPr>
     </w:lvl>
   </w:abstractNum>
-  <w:abstractNum w:abstractNumId="32">
+  <w:abstractNum w:abstractNumId="32" w15:restartNumberingAfterBreak="0">
     <w:nsid w:val="57AA5A6C"/>
     <w:multiLevelType w:val="multilevel"/>
     <w:tmpl w:val="76E0CCE0"/>
@@ -5741,7 +5751,7 @@
       </w:pPr>
     </w:lvl>
   </w:abstractNum>
-  <w:abstractNum w:abstractNumId="33">
+  <w:abstractNum w:abstractNumId="33" w15:restartNumberingAfterBreak="0">
     <w:nsid w:val="5ADA170B"/>
     <w:multiLevelType w:val="multilevel"/>
     <w:tmpl w:val="715E7BF4"/>
@@ -5854,7 +5864,7 @@
       </w:pPr>
     </w:lvl>
   </w:abstractNum>
-  <w:abstractNum w:abstractNumId="34">
+  <w:abstractNum w:abstractNumId="34" w15:restartNumberingAfterBreak="0">
     <w:nsid w:val="5BE35A38"/>
     <w:multiLevelType w:val="multilevel"/>
     <w:tmpl w:val="B57C0DF2"/>
@@ -5967,7 +5977,7 @@
       </w:pPr>
     </w:lvl>
   </w:abstractNum>
-  <w:abstractNum w:abstractNumId="35">
+  <w:abstractNum w:abstractNumId="35" w15:restartNumberingAfterBreak="0">
     <w:nsid w:val="5E583005"/>
     <w:multiLevelType w:val="multilevel"/>
     <w:tmpl w:val="BC8A7450"/>
@@ -6080,7 +6090,7 @@
       </w:pPr>
     </w:lvl>
   </w:abstractNum>
-  <w:abstractNum w:abstractNumId="36">
+  <w:abstractNum w:abstractNumId="36" w15:restartNumberingAfterBreak="0">
     <w:nsid w:val="600C6F19"/>
     <w:multiLevelType w:val="multilevel"/>
     <w:tmpl w:val="9D624DE0"/>
@@ -6193,7 +6203,7 @@
       </w:pPr>
     </w:lvl>
   </w:abstractNum>
-  <w:abstractNum w:abstractNumId="37">
+  <w:abstractNum w:abstractNumId="37" w15:restartNumberingAfterBreak="0">
     <w:nsid w:val="64E2710C"/>
     <w:multiLevelType w:val="multilevel"/>
     <w:tmpl w:val="2FD4288C"/>
@@ -6306,7 +6316,7 @@
       </w:pPr>
     </w:lvl>
   </w:abstractNum>
-  <w:abstractNum w:abstractNumId="38">
+  <w:abstractNum w:abstractNumId="38" w15:restartNumberingAfterBreak="0">
     <w:nsid w:val="65F245FD"/>
     <w:multiLevelType w:val="multilevel"/>
     <w:tmpl w:val="900C9CE4"/>
@@ -6419,7 +6429,7 @@
       </w:pPr>
     </w:lvl>
   </w:abstractNum>
-  <w:abstractNum w:abstractNumId="39">
+  <w:abstractNum w:abstractNumId="39" w15:restartNumberingAfterBreak="0">
     <w:nsid w:val="67CF3F50"/>
     <w:multiLevelType w:val="multilevel"/>
     <w:tmpl w:val="2FDA2450"/>
@@ -6532,7 +6542,93 @@
       </w:pPr>
     </w:lvl>
   </w:abstractNum>
-  <w:abstractNum w:abstractNumId="40">
+  <w:abstractNum w:abstractNumId="40" w15:restartNumberingAfterBreak="0">
+    <w:nsid w:val="6D1B7040"/>
+    <w:multiLevelType w:val="hybridMultilevel"/>
+    <w:tmpl w:val="30BE362C"/>
+    <w:lvl w:ilvl="0" w:tplc="040C000F">
+      <w:start w:val="1"/>
+      <w:numFmt w:val="decimal"/>
+      <w:lvlText w:val="%1."/>
+      <w:lvlJc w:val="left"/>
+      <w:pPr>
+        <w:ind w:left="720" w:hanging="360"/>
+      </w:pPr>
+    </w:lvl>
+    <w:lvl w:ilvl="1" w:tplc="040C0019" w:tentative="1">
+      <w:start w:val="1"/>
+      <w:numFmt w:val="lowerLetter"/>
+      <w:lvlText w:val="%2."/>
+      <w:lvlJc w:val="left"/>
+      <w:pPr>
+        <w:ind w:left="1440" w:hanging="360"/>
+      </w:pPr>
+    </w:lvl>
+    <w:lvl w:ilvl="2" w:tplc="040C001B" w:tentative="1">
+      <w:start w:val="1"/>
+      <w:numFmt w:val="lowerRoman"/>
+      <w:lvlText w:val="%3."/>
+      <w:lvlJc w:val="right"/>
+      <w:pPr>
+        <w:ind w:left="2160" w:hanging="180"/>
+      </w:pPr>
+    </w:lvl>
+    <w:lvl w:ilvl="3" w:tplc="040C000F" w:tentative="1">
+      <w:start w:val="1"/>
+      <w:numFmt w:val="decimal"/>
+      <w:lvlText w:val="%4."/>
+      <w:lvlJc w:val="left"/>
+      <w:pPr>
+        <w:ind w:left="2880" w:hanging="360"/>
+      </w:pPr>
+    </w:lvl>
+    <w:lvl w:ilvl="4" w:tplc="040C0019" w:tentative="1">
+      <w:start w:val="1"/>
+      <w:numFmt w:val="lowerLetter"/>
+      <w:lvlText w:val="%5."/>
+      <w:lvlJc w:val="left"/>
+      <w:pPr>
+        <w:ind w:left="3600" w:hanging="360"/>
+      </w:pPr>
+    </w:lvl>
+    <w:lvl w:ilvl="5" w:tplc="040C001B" w:tentative="1">
+      <w:start w:val="1"/>
+      <w:numFmt w:val="lowerRoman"/>
+      <w:lvlText w:val="%6."/>
+      <w:lvlJc w:val="right"/>
+      <w:pPr>
+        <w:ind w:left="4320" w:hanging="180"/>
+      </w:pPr>
+    </w:lvl>
+    <w:lvl w:ilvl="6" w:tplc="040C000F" w:tentative="1">
+      <w:start w:val="1"/>
+      <w:numFmt w:val="decimal"/>
+      <w:lvlText w:val="%7."/>
+      <w:lvlJc w:val="left"/>
+      <w:pPr>
+        <w:ind w:left="5040" w:hanging="360"/>
+      </w:pPr>
+    </w:lvl>
+    <w:lvl w:ilvl="7" w:tplc="040C0019" w:tentative="1">
+      <w:start w:val="1"/>
+      <w:numFmt w:val="lowerLetter"/>
+      <w:lvlText w:val="%8."/>
+      <w:lvlJc w:val="left"/>
+      <w:pPr>
+        <w:ind w:left="5760" w:hanging="360"/>
+      </w:pPr>
+    </w:lvl>
+    <w:lvl w:ilvl="8" w:tplc="040C001B" w:tentative="1">
+      <w:start w:val="1"/>
+      <w:numFmt w:val="lowerRoman"/>
+      <w:lvlText w:val="%9."/>
+      <w:lvlJc w:val="right"/>
+      <w:pPr>
+        <w:ind w:left="6480" w:hanging="180"/>
+      </w:pPr>
+    </w:lvl>
+  </w:abstractNum>
+  <w:abstractNum w:abstractNumId="41" w15:restartNumberingAfterBreak="0">
     <w:nsid w:val="6E132520"/>
     <w:multiLevelType w:val="multilevel"/>
     <w:tmpl w:val="0F8CB31A"/>
@@ -6645,7 +6741,7 @@
       </w:pPr>
     </w:lvl>
   </w:abstractNum>
-  <w:abstractNum w:abstractNumId="41">
+  <w:abstractNum w:abstractNumId="42" w15:restartNumberingAfterBreak="0">
     <w:nsid w:val="6EBA16D0"/>
     <w:multiLevelType w:val="multilevel"/>
     <w:tmpl w:val="E2080DCC"/>
@@ -6758,7 +6854,7 @@
       </w:pPr>
     </w:lvl>
   </w:abstractNum>
-  <w:abstractNum w:abstractNumId="42">
+  <w:abstractNum w:abstractNumId="43" w15:restartNumberingAfterBreak="0">
     <w:nsid w:val="6EC715F9"/>
     <w:multiLevelType w:val="multilevel"/>
     <w:tmpl w:val="36E433E6"/>
@@ -6871,7 +6967,7 @@
       </w:pPr>
     </w:lvl>
   </w:abstractNum>
-  <w:abstractNum w:abstractNumId="43">
+  <w:abstractNum w:abstractNumId="44" w15:restartNumberingAfterBreak="0">
     <w:nsid w:val="74D13D09"/>
     <w:multiLevelType w:val="multilevel"/>
     <w:tmpl w:val="67AA825A"/>
@@ -6984,143 +7080,146 @@
       </w:pPr>
     </w:lvl>
   </w:abstractNum>
-  <w:num w:numId="1">
+  <w:num w:numId="1" w16cid:durableId="2110613362">
     <w:abstractNumId w:val="22"/>
   </w:num>
-  <w:num w:numId="2">
+  <w:num w:numId="2" w16cid:durableId="23140735">
     <w:abstractNumId w:val="34"/>
   </w:num>
-  <w:num w:numId="3">
+  <w:num w:numId="3" w16cid:durableId="987514604">
     <w:abstractNumId w:val="18"/>
   </w:num>
-  <w:num w:numId="4">
+  <w:num w:numId="4" w16cid:durableId="1353268460">
     <w:abstractNumId w:val="15"/>
   </w:num>
-  <w:num w:numId="5">
+  <w:num w:numId="5" w16cid:durableId="1820726319">
     <w:abstractNumId w:val="2"/>
   </w:num>
-  <w:num w:numId="6">
+  <w:num w:numId="6" w16cid:durableId="1416708672">
     <w:abstractNumId w:val="29"/>
   </w:num>
-  <w:num w:numId="7">
+  <w:num w:numId="7" w16cid:durableId="294413465">
     <w:abstractNumId w:val="25"/>
   </w:num>
-  <w:num w:numId="8">
+  <w:num w:numId="8" w16cid:durableId="1348632169">
     <w:abstractNumId w:val="14"/>
   </w:num>
-  <w:num w:numId="9">
+  <w:num w:numId="9" w16cid:durableId="2073382691">
     <w:abstractNumId w:val="6"/>
   </w:num>
-  <w:num w:numId="10">
+  <w:num w:numId="10" w16cid:durableId="494762138">
     <w:abstractNumId w:val="11"/>
   </w:num>
-  <w:num w:numId="11">
+  <w:num w:numId="11" w16cid:durableId="577252410">
     <w:abstractNumId w:val="27"/>
   </w:num>
-  <w:num w:numId="12">
+  <w:num w:numId="12" w16cid:durableId="729570342">
     <w:abstractNumId w:val="19"/>
   </w:num>
-  <w:num w:numId="13">
+  <w:num w:numId="13" w16cid:durableId="514809728">
     <w:abstractNumId w:val="38"/>
   </w:num>
-  <w:num w:numId="14">
+  <w:num w:numId="14" w16cid:durableId="1379088357">
+    <w:abstractNumId w:val="43"/>
+  </w:num>
+  <w:num w:numId="15" w16cid:durableId="239216682">
+    <w:abstractNumId w:val="32"/>
+  </w:num>
+  <w:num w:numId="16" w16cid:durableId="1940480574">
+    <w:abstractNumId w:val="24"/>
+  </w:num>
+  <w:num w:numId="17" w16cid:durableId="363212818">
+    <w:abstractNumId w:val="41"/>
+  </w:num>
+  <w:num w:numId="18" w16cid:durableId="1109205810">
+    <w:abstractNumId w:val="9"/>
+  </w:num>
+  <w:num w:numId="19" w16cid:durableId="1593198272">
+    <w:abstractNumId w:val="39"/>
+  </w:num>
+  <w:num w:numId="20" w16cid:durableId="1161920123">
+    <w:abstractNumId w:val="37"/>
+  </w:num>
+  <w:num w:numId="21" w16cid:durableId="647249790">
+    <w:abstractNumId w:val="8"/>
+  </w:num>
+  <w:num w:numId="22" w16cid:durableId="1959019471">
+    <w:abstractNumId w:val="21"/>
+  </w:num>
+  <w:num w:numId="23" w16cid:durableId="293483754">
+    <w:abstractNumId w:val="0"/>
+  </w:num>
+  <w:num w:numId="24" w16cid:durableId="731387160">
+    <w:abstractNumId w:val="36"/>
+  </w:num>
+  <w:num w:numId="25" w16cid:durableId="1945266931">
+    <w:abstractNumId w:val="13"/>
+  </w:num>
+  <w:num w:numId="26" w16cid:durableId="1318418272">
+    <w:abstractNumId w:val="4"/>
+  </w:num>
+  <w:num w:numId="27" w16cid:durableId="799109853">
+    <w:abstractNumId w:val="31"/>
+  </w:num>
+  <w:num w:numId="28" w16cid:durableId="62993361">
+    <w:abstractNumId w:val="20"/>
+  </w:num>
+  <w:num w:numId="29" w16cid:durableId="1875731289">
+    <w:abstractNumId w:val="12"/>
+  </w:num>
+  <w:num w:numId="30" w16cid:durableId="146670855">
+    <w:abstractNumId w:val="7"/>
+  </w:num>
+  <w:num w:numId="31" w16cid:durableId="821048040">
+    <w:abstractNumId w:val="16"/>
+  </w:num>
+  <w:num w:numId="32" w16cid:durableId="1131367577">
+    <w:abstractNumId w:val="5"/>
+  </w:num>
+  <w:num w:numId="33" w16cid:durableId="390424235">
+    <w:abstractNumId w:val="1"/>
+  </w:num>
+  <w:num w:numId="34" w16cid:durableId="1293055172">
+    <w:abstractNumId w:val="23"/>
+  </w:num>
+  <w:num w:numId="35" w16cid:durableId="1727680125">
+    <w:abstractNumId w:val="3"/>
+  </w:num>
+  <w:num w:numId="36" w16cid:durableId="1882279040">
     <w:abstractNumId w:val="42"/>
   </w:num>
-  <w:num w:numId="15">
-    <w:abstractNumId w:val="32"/>
-  </w:num>
-  <w:num w:numId="16">
-    <w:abstractNumId w:val="24"/>
-  </w:num>
-  <w:num w:numId="17">
-    <w:abstractNumId w:val="40"/>
-  </w:num>
-  <w:num w:numId="18">
-    <w:abstractNumId w:val="9"/>
-  </w:num>
-  <w:num w:numId="19">
-    <w:abstractNumId w:val="39"/>
-  </w:num>
-  <w:num w:numId="20">
-    <w:abstractNumId w:val="37"/>
-  </w:num>
-  <w:num w:numId="21">
-    <w:abstractNumId w:val="8"/>
-  </w:num>
-  <w:num w:numId="22">
-    <w:abstractNumId w:val="21"/>
-  </w:num>
-  <w:num w:numId="23">
-    <w:abstractNumId w:val="0"/>
-  </w:num>
-  <w:num w:numId="24">
-    <w:abstractNumId w:val="36"/>
-  </w:num>
-  <w:num w:numId="25">
-    <w:abstractNumId w:val="13"/>
-  </w:num>
-  <w:num w:numId="26">
-    <w:abstractNumId w:val="4"/>
-  </w:num>
-  <w:num w:numId="27">
-    <w:abstractNumId w:val="31"/>
-  </w:num>
-  <w:num w:numId="28">
-    <w:abstractNumId w:val="20"/>
-  </w:num>
-  <w:num w:numId="29">
-    <w:abstractNumId w:val="12"/>
-  </w:num>
-  <w:num w:numId="30">
-    <w:abstractNumId w:val="7"/>
-  </w:num>
-  <w:num w:numId="31">
-    <w:abstractNumId w:val="16"/>
-  </w:num>
-  <w:num w:numId="32">
-    <w:abstractNumId w:val="5"/>
-  </w:num>
-  <w:num w:numId="33">
-    <w:abstractNumId w:val="1"/>
-  </w:num>
-  <w:num w:numId="34">
-    <w:abstractNumId w:val="23"/>
-  </w:num>
-  <w:num w:numId="35">
-    <w:abstractNumId w:val="3"/>
-  </w:num>
-  <w:num w:numId="36">
-    <w:abstractNumId w:val="41"/>
-  </w:num>
-  <w:num w:numId="37">
+  <w:num w:numId="37" w16cid:durableId="1816724328">
     <w:abstractNumId w:val="33"/>
   </w:num>
-  <w:num w:numId="38">
+  <w:num w:numId="38" w16cid:durableId="652878553">
     <w:abstractNumId w:val="28"/>
   </w:num>
-  <w:num w:numId="39">
+  <w:num w:numId="39" w16cid:durableId="628903649">
     <w:abstractNumId w:val="26"/>
   </w:num>
-  <w:num w:numId="40">
+  <w:num w:numId="40" w16cid:durableId="981350019">
     <w:abstractNumId w:val="10"/>
   </w:num>
-  <w:num w:numId="41">
+  <w:num w:numId="41" w16cid:durableId="1106121150">
     <w:abstractNumId w:val="17"/>
   </w:num>
-  <w:num w:numId="42">
+  <w:num w:numId="42" w16cid:durableId="351036340">
     <w:abstractNumId w:val="35"/>
   </w:num>
-  <w:num w:numId="43">
-    <w:abstractNumId w:val="43"/>
+  <w:num w:numId="43" w16cid:durableId="1760984796">
+    <w:abstractNumId w:val="44"/>
   </w:num>
-  <w:num w:numId="44">
+  <w:num w:numId="44" w16cid:durableId="742142008">
     <w:abstractNumId w:val="30"/>
+  </w:num>
+  <w:num w:numId="45" w16cid:durableId="1496804652">
+    <w:abstractNumId w:val="40"/>
   </w:num>
 </w:numbering>
 </file>
 
 <file path=word/styles.xml><?xml version="1.0" encoding="utf-8"?>
-<w:styles xmlns:mc="http://schemas.openxmlformats.org/markup-compatibility/2006" xmlns:r="http://schemas.openxmlformats.org/officeDocument/2006/relationships" xmlns:w="http://schemas.openxmlformats.org/wordprocessingml/2006/main" xmlns:w14="http://schemas.microsoft.com/office/word/2010/wordml" mc:Ignorable="w14">
+<w:styles xmlns:mc="http://schemas.openxmlformats.org/markup-compatibility/2006" xmlns:r="http://schemas.openxmlformats.org/officeDocument/2006/relationships" xmlns:w="http://schemas.openxmlformats.org/wordprocessingml/2006/main" xmlns:w14="http://schemas.microsoft.com/office/word/2010/wordml" xmlns:w15="http://schemas.microsoft.com/office/word/2012/wordml" xmlns:w16cex="http://schemas.microsoft.com/office/word/2018/wordml/cex" xmlns:w16cid="http://schemas.microsoft.com/office/word/2016/wordml/cid" xmlns:w16="http://schemas.microsoft.com/office/word/2018/wordml" xmlns:w16sdtdh="http://schemas.microsoft.com/office/word/2020/wordml/sdtdatahash" xmlns:w16se="http://schemas.microsoft.com/office/word/2015/wordml/symex" mc:Ignorable="w14 w15 w16se w16cid w16 w16cex w16sdtdh">
   <w:docDefaults>
     <w:rPrDefault>
       <w:rPr>
@@ -7136,358 +7235,383 @@
       </w:pPr>
     </w:pPrDefault>
   </w:docDefaults>
-  <w:latentStyles w:defLockedState="0" w:defUIPriority="99" w:defSemiHidden="1" w:defUnhideWhenUsed="1" w:defQFormat="0" w:count="267">
-    <w:lsdException w:name="Normal" w:semiHidden="0" w:uiPriority="0" w:unhideWhenUsed="0" w:qFormat="1"/>
-    <w:lsdException w:name="heading 1" w:semiHidden="0" w:uiPriority="9" w:unhideWhenUsed="0" w:qFormat="1"/>
-    <w:lsdException w:name="heading 2" w:uiPriority="9" w:qFormat="1"/>
-    <w:lsdException w:name="heading 3" w:uiPriority="9" w:qFormat="1"/>
-    <w:lsdException w:name="heading 4" w:uiPriority="9" w:qFormat="1"/>
-    <w:lsdException w:name="heading 5" w:uiPriority="9" w:qFormat="1"/>
-    <w:lsdException w:name="heading 6" w:uiPriority="9" w:qFormat="1"/>
-    <w:lsdException w:name="heading 7" w:uiPriority="9" w:qFormat="1"/>
-    <w:lsdException w:name="heading 8" w:uiPriority="9" w:qFormat="1"/>
-    <w:lsdException w:name="heading 9" w:uiPriority="9" w:qFormat="1"/>
-    <w:lsdException w:name="toc 1" w:uiPriority="39"/>
-    <w:lsdException w:name="toc 2" w:uiPriority="39"/>
-    <w:lsdException w:name="toc 3" w:uiPriority="39"/>
-    <w:lsdException w:name="toc 4" w:uiPriority="39"/>
-    <w:lsdException w:name="toc 5" w:uiPriority="39"/>
-    <w:lsdException w:name="toc 6" w:uiPriority="39"/>
-    <w:lsdException w:name="toc 7" w:uiPriority="39"/>
-    <w:lsdException w:name="toc 8" w:uiPriority="39"/>
-    <w:lsdException w:name="toc 9" w:uiPriority="39"/>
-    <w:lsdException w:name="caption" w:uiPriority="35" w:qFormat="1"/>
-    <w:lsdException w:name="Title" w:semiHidden="0" w:uiPriority="10" w:unhideWhenUsed="0" w:qFormat="1"/>
-    <w:lsdException w:name="Default Paragraph Font" w:uiPriority="1"/>
-    <w:lsdException w:name="Subtitle" w:semiHidden="0" w:uiPriority="11" w:unhideWhenUsed="0" w:qFormat="1"/>
-    <w:lsdException w:name="Strong" w:semiHidden="0" w:uiPriority="22" w:unhideWhenUsed="0" w:qFormat="1"/>
-    <w:lsdException w:name="Emphasis" w:semiHidden="0" w:uiPriority="20" w:unhideWhenUsed="0" w:qFormat="1"/>
-    <w:lsdException w:name="Table Grid" w:semiHidden="0" w:uiPriority="59" w:unhideWhenUsed="0"/>
-    <w:lsdException w:name="Placeholder Text" w:unhideWhenUsed="0"/>
-    <w:lsdException w:name="No Spacing" w:semiHidden="0" w:uiPriority="1" w:unhideWhenUsed="0" w:qFormat="1"/>
-    <w:lsdException w:name="Light Shading" w:semiHidden="0" w:uiPriority="60" w:unhideWhenUsed="0"/>
-    <w:lsdException w:name="Light List" w:semiHidden="0" w:uiPriority="61" w:unhideWhenUsed="0"/>
-    <w:lsdException w:name="Light Grid" w:semiHidden="0" w:uiPriority="62" w:unhideWhenUsed="0"/>
-    <w:lsdException w:name="Medium Shading 1" w:semiHidden="0" w:uiPriority="63" w:unhideWhenUsed="0"/>
-    <w:lsdException w:name="Medium Shading 2" w:semiHidden="0" w:uiPriority="64" w:unhideWhenUsed="0"/>
-    <w:lsdException w:name="Medium List 1" w:semiHidden="0" w:uiPriority="65" w:unhideWhenUsed="0"/>
-    <w:lsdException w:name="Medium List 2" w:semiHidden="0" w:uiPriority="66" w:unhideWhenUsed="0"/>
-    <w:lsdException w:name="Medium Grid 1" w:semiHidden="0" w:uiPriority="67" w:unhideWhenUsed="0"/>
-    <w:lsdException w:name="Medium Grid 2" w:semiHidden="0" w:uiPriority="68" w:unhideWhenUsed="0"/>
-    <w:lsdException w:name="Medium Grid 3" w:semiHidden="0" w:uiPriority="69" w:unhideWhenUsed="0"/>
-    <w:lsdException w:name="Dark List" w:semiHidden="0" w:uiPriority="70" w:unhideWhenUsed="0"/>
-    <w:lsdException w:name="Colorful Shading" w:semiHidden="0" w:uiPriority="71" w:unhideWhenUsed="0"/>
-    <w:lsdException w:name="Colorful List" w:semiHidden="0" w:uiPriority="72" w:unhideWhenUsed="0"/>
-    <w:lsdException w:name="Colorful Grid" w:semiHidden="0" w:uiPriority="73" w:unhideWhenUsed="0"/>
-    <w:lsdException w:name="Light Shading Accent 1" w:semiHidden="0" w:uiPriority="60" w:unhideWhenUsed="0"/>
-    <w:lsdException w:name="Light List Accent 1" w:semiHidden="0" w:uiPriority="61" w:unhideWhenUsed="0"/>
-    <w:lsdException w:name="Light Grid Accent 1" w:semiHidden="0" w:uiPriority="62" w:unhideWhenUsed="0"/>
-    <w:lsdException w:name="Medium Shading 1 Accent 1" w:semiHidden="0" w:uiPriority="63" w:unhideWhenUsed="0"/>
-    <w:lsdException w:name="Medium Shading 2 Accent 1" w:semiHidden="0" w:uiPriority="64" w:unhideWhenUsed="0"/>
-    <w:lsdException w:name="Medium List 1 Accent 1" w:semiHidden="0" w:uiPriority="65" w:unhideWhenUsed="0"/>
-    <w:lsdException w:name="Revision" w:unhideWhenUsed="0"/>
-    <w:lsdException w:name="List Paragraph" w:semiHidden="0" w:uiPriority="34" w:unhideWhenUsed="0" w:qFormat="1"/>
-    <w:lsdException w:name="Quote" w:semiHidden="0" w:uiPriority="29" w:unhideWhenUsed="0" w:qFormat="1"/>
-    <w:lsdException w:name="Intense Quote" w:semiHidden="0" w:uiPriority="30" w:unhideWhenUsed="0" w:qFormat="1"/>
-    <w:lsdException w:name="Medium List 2 Accent 1" w:semiHidden="0" w:uiPriority="66" w:unhideWhenUsed="0"/>
-    <w:lsdException w:name="Medium Grid 1 Accent 1" w:semiHidden="0" w:uiPriority="67" w:unhideWhenUsed="0"/>
-    <w:lsdException w:name="Medium Grid 2 Accent 1" w:semiHidden="0" w:uiPriority="68" w:unhideWhenUsed="0"/>
-    <w:lsdException w:name="Medium Grid 3 Accent 1" w:semiHidden="0" w:uiPriority="69" w:unhideWhenUsed="0"/>
-    <w:lsdException w:name="Dark List Accent 1" w:semiHidden="0" w:uiPriority="70" w:unhideWhenUsed="0"/>
-    <w:lsdException w:name="Colorful Shading Accent 1" w:semiHidden="0" w:uiPriority="71" w:unhideWhenUsed="0"/>
-    <w:lsdException w:name="Colorful List Accent 1" w:semiHidden="0" w:uiPriority="72" w:unhideWhenUsed="0"/>
-    <w:lsdException w:name="Colorful Grid Accent 1" w:semiHidden="0" w:uiPriority="73" w:unhideWhenUsed="0"/>
-    <w:lsdException w:name="Light Shading Accent 2" w:semiHidden="0" w:uiPriority="60" w:unhideWhenUsed="0"/>
-    <w:lsdException w:name="Light List Accent 2" w:semiHidden="0" w:uiPriority="61" w:unhideWhenUsed="0"/>
-    <w:lsdException w:name="Light Grid Accent 2" w:semiHidden="0" w:uiPriority="62" w:unhideWhenUsed="0"/>
-    <w:lsdException w:name="Medium Shading 1 Accent 2" w:semiHidden="0" w:uiPriority="63" w:unhideWhenUsed="0"/>
-    <w:lsdException w:name="Medium Shading 2 Accent 2" w:semiHidden="0" w:uiPriority="64" w:unhideWhenUsed="0"/>
-    <w:lsdException w:name="Medium List 1 Accent 2" w:semiHidden="0" w:uiPriority="65" w:unhideWhenUsed="0"/>
-    <w:lsdException w:name="Medium List 2 Accent 2" w:semiHidden="0" w:uiPriority="66" w:unhideWhenUsed="0"/>
-    <w:lsdException w:name="Medium Grid 1 Accent 2" w:semiHidden="0" w:uiPriority="67" w:unhideWhenUsed="0"/>
-    <w:lsdException w:name="Medium Grid 2 Accent 2" w:semiHidden="0" w:uiPriority="68" w:unhideWhenUsed="0"/>
-    <w:lsdException w:name="Medium Grid 3 Accent 2" w:semiHidden="0" w:uiPriority="69" w:unhideWhenUsed="0"/>
-    <w:lsdException w:name="Dark List Accent 2" w:semiHidden="0" w:uiPriority="70" w:unhideWhenUsed="0"/>
-    <w:lsdException w:name="Colorful Shading Accent 2" w:semiHidden="0" w:uiPriority="71" w:unhideWhenUsed="0"/>
-    <w:lsdException w:name="Colorful List Accent 2" w:semiHidden="0" w:uiPriority="72" w:unhideWhenUsed="0"/>
-    <w:lsdException w:name="Colorful Grid Accent 2" w:semiHidden="0" w:uiPriority="73" w:unhideWhenUsed="0"/>
-    <w:lsdException w:name="Light Shading Accent 3" w:semiHidden="0" w:uiPriority="60" w:unhideWhenUsed="0"/>
-    <w:lsdException w:name="Light List Accent 3" w:semiHidden="0" w:uiPriority="61" w:unhideWhenUsed="0"/>
-    <w:lsdException w:name="Light Grid Accent 3" w:semiHidden="0" w:uiPriority="62" w:unhideWhenUsed="0"/>
-    <w:lsdException w:name="Medium Shading 1 Accent 3" w:semiHidden="0" w:uiPriority="63" w:unhideWhenUsed="0"/>
-    <w:lsdException w:name="Medium Shading 2 Accent 3" w:semiHidden="0" w:uiPriority="64" w:unhideWhenUsed="0"/>
-    <w:lsdException w:name="Medium List 1 Accent 3" w:semiHidden="0" w:uiPriority="65" w:unhideWhenUsed="0"/>
-    <w:lsdException w:name="Medium List 2 Accent 3" w:semiHidden="0" w:uiPriority="66" w:unhideWhenUsed="0"/>
-    <w:lsdException w:name="Medium Grid 1 Accent 3" w:semiHidden="0" w:uiPriority="67" w:unhideWhenUsed="0"/>
-    <w:lsdException w:name="Medium Grid 2 Accent 3" w:semiHidden="0" w:uiPriority="68" w:unhideWhenUsed="0"/>
-    <w:lsdException w:name="Medium Grid 3 Accent 3" w:semiHidden="0" w:uiPriority="69" w:unhideWhenUsed="0"/>
-    <w:lsdException w:name="Dark List Accent 3" w:semiHidden="0" w:uiPriority="70" w:unhideWhenUsed="0"/>
-    <w:lsdException w:name="Colorful Shading Accent 3" w:semiHidden="0" w:uiPriority="71" w:unhideWhenUsed="0"/>
-    <w:lsdException w:name="Colorful List Accent 3" w:semiHidden="0" w:uiPriority="72" w:unhideWhenUsed="0"/>
-    <w:lsdException w:name="Colorful Grid Accent 3" w:semiHidden="0" w:uiPriority="73" w:unhideWhenUsed="0"/>
-    <w:lsdException w:name="Light Shading Accent 4" w:semiHidden="0" w:uiPriority="60" w:unhideWhenUsed="0"/>
-    <w:lsdException w:name="Light List Accent 4" w:semiHidden="0" w:uiPriority="61" w:unhideWhenUsed="0"/>
-    <w:lsdException w:name="Light Grid Accent 4" w:semiHidden="0" w:uiPriority="62" w:unhideWhenUsed="0"/>
-    <w:lsdException w:name="Medium Shading 1 Accent 4" w:semiHidden="0" w:uiPriority="63" w:unhideWhenUsed="0"/>
-    <w:lsdException w:name="Medium Shading 2 Accent 4" w:semiHidden="0" w:uiPriority="64" w:unhideWhenUsed="0"/>
-    <w:lsdException w:name="Medium List 1 Accent 4" w:semiHidden="0" w:uiPriority="65" w:unhideWhenUsed="0"/>
-    <w:lsdException w:name="Medium List 2 Accent 4" w:semiHidden="0" w:uiPriority="66" w:unhideWhenUsed="0"/>
-    <w:lsdException w:name="Medium Grid 1 Accent 4" w:semiHidden="0" w:uiPriority="67" w:unhideWhenUsed="0"/>
-    <w:lsdException w:name="Medium Grid 2 Accent 4" w:semiHidden="0" w:uiPriority="68" w:unhideWhenUsed="0"/>
-    <w:lsdException w:name="Medium Grid 3 Accent 4" w:semiHidden="0" w:uiPriority="69" w:unhideWhenUsed="0"/>
-    <w:lsdException w:name="Dark List Accent 4" w:semiHidden="0" w:uiPriority="70" w:unhideWhenUsed="0"/>
-    <w:lsdException w:name="Colorful Shading Accent 4" w:semiHidden="0" w:uiPriority="71" w:unhideWhenUsed="0"/>
-    <w:lsdException w:name="Colorful List Accent 4" w:semiHidden="0" w:uiPriority="72" w:unhideWhenUsed="0"/>
-    <w:lsdException w:name="Colorful Grid Accent 4" w:semiHidden="0" w:uiPriority="73" w:unhideWhenUsed="0"/>
-    <w:lsdException w:name="Light Shading Accent 5" w:semiHidden="0" w:uiPriority="60" w:unhideWhenUsed="0"/>
-    <w:lsdException w:name="Light List Accent 5" w:semiHidden="0" w:uiPriority="61" w:unhideWhenUsed="0"/>
-    <w:lsdException w:name="Light Grid Accent 5" w:semiHidden="0" w:uiPriority="62" w:unhideWhenUsed="0"/>
-    <w:lsdException w:name="Medium Shading 1 Accent 5" w:semiHidden="0" w:uiPriority="63" w:unhideWhenUsed="0"/>
-    <w:lsdException w:name="Medium Shading 2 Accent 5" w:semiHidden="0" w:uiPriority="64" w:unhideWhenUsed="0"/>
-    <w:lsdException w:name="Medium List 1 Accent 5" w:semiHidden="0" w:uiPriority="65" w:unhideWhenUsed="0"/>
-    <w:lsdException w:name="Medium List 2 Accent 5" w:semiHidden="0" w:uiPriority="66" w:unhideWhenUsed="0"/>
-    <w:lsdException w:name="Medium Grid 1 Accent 5" w:semiHidden="0" w:uiPriority="67" w:unhideWhenUsed="0"/>
-    <w:lsdException w:name="Medium Grid 2 Accent 5" w:semiHidden="0" w:uiPriority="68" w:unhideWhenUsed="0"/>
-    <w:lsdException w:name="Medium Grid 3 Accent 5" w:semiHidden="0" w:uiPriority="69" w:unhideWhenUsed="0"/>
-    <w:lsdException w:name="Dark List Accent 5" w:semiHidden="0" w:uiPriority="70" w:unhideWhenUsed="0"/>
-    <w:lsdException w:name="Colorful Shading Accent 5" w:semiHidden="0" w:uiPriority="71" w:unhideWhenUsed="0"/>
-    <w:lsdException w:name="Colorful List Accent 5" w:semiHidden="0" w:uiPriority="72" w:unhideWhenUsed="0"/>
-    <w:lsdException w:name="Colorful Grid Accent 5" w:semiHidden="0" w:uiPriority="73" w:unhideWhenUsed="0"/>
-    <w:lsdException w:name="Light Shading Accent 6" w:semiHidden="0" w:uiPriority="60" w:unhideWhenUsed="0"/>
-    <w:lsdException w:name="Light List Accent 6" w:semiHidden="0" w:uiPriority="61" w:unhideWhenUsed="0"/>
-    <w:lsdException w:name="Light Grid Accent 6" w:semiHidden="0" w:uiPriority="62" w:unhideWhenUsed="0"/>
-    <w:lsdException w:name="Medium Shading 1 Accent 6" w:semiHidden="0" w:uiPriority="63" w:unhideWhenUsed="0"/>
-    <w:lsdException w:name="Medium Shading 2 Accent 6" w:semiHidden="0" w:uiPriority="64" w:unhideWhenUsed="0"/>
-    <w:lsdException w:name="Medium List 1 Accent 6" w:semiHidden="0" w:uiPriority="65" w:unhideWhenUsed="0"/>
-    <w:lsdException w:name="Medium List 2 Accent 6" w:semiHidden="0" w:uiPriority="66" w:unhideWhenUsed="0"/>
-    <w:lsdException w:name="Medium Grid 1 Accent 6" w:semiHidden="0" w:uiPriority="67" w:unhideWhenUsed="0"/>
-    <w:lsdException w:name="Medium Grid 2 Accent 6" w:semiHidden="0" w:uiPriority="68" w:unhideWhenUsed="0"/>
-    <w:lsdException w:name="Medium Grid 3 Accent 6" w:semiHidden="0" w:uiPriority="69" w:unhideWhenUsed="0"/>
-    <w:lsdException w:name="Dark List Accent 6" w:semiHidden="0" w:uiPriority="70" w:unhideWhenUsed="0"/>
-    <w:lsdException w:name="Colorful Shading Accent 6" w:semiHidden="0" w:uiPriority="71" w:unhideWhenUsed="0"/>
-    <w:lsdException w:name="Colorful List Accent 6" w:semiHidden="0" w:uiPriority="72" w:unhideWhenUsed="0"/>
-    <w:lsdException w:name="Colorful Grid Accent 6" w:semiHidden="0" w:uiPriority="73" w:unhideWhenUsed="0"/>
-    <w:lsdException w:name="Subtle Emphasis" w:semiHidden="0" w:uiPriority="19" w:unhideWhenUsed="0" w:qFormat="1"/>
-    <w:lsdException w:name="Intense Emphasis" w:semiHidden="0" w:uiPriority="21" w:unhideWhenUsed="0" w:qFormat="1"/>
-    <w:lsdException w:name="Subtle Reference" w:semiHidden="0" w:uiPriority="31" w:unhideWhenUsed="0" w:qFormat="1"/>
-    <w:lsdException w:name="Intense Reference" w:semiHidden="0" w:uiPriority="32" w:unhideWhenUsed="0" w:qFormat="1"/>
-    <w:lsdException w:name="Book Title" w:semiHidden="0" w:uiPriority="33" w:unhideWhenUsed="0" w:qFormat="1"/>
-    <w:lsdException w:name="Bibliography" w:uiPriority="37"/>
-    <w:lsdException w:name="TOC Heading" w:uiPriority="39" w:qFormat="1"/>
-  </w:latentStyles>
-  <w:style w:type="paragraph" w:default="1" w:styleId="Normal">
-    <w:name w:val="Normal"/>
-    <w:qFormat/>
-  </w:style>
-  <w:style w:type="character" w:default="1" w:styleId="Policepardfaut">
-    <w:name w:val="Default Paragraph Font"/>
-    <w:uiPriority w:val="1"/>
-    <w:semiHidden/>
-    <w:unhideWhenUsed/>
-  </w:style>
-  <w:style w:type="table" w:default="1" w:styleId="TableauNormal">
-    <w:name w:val="Normal Table"/>
-    <w:uiPriority w:val="99"/>
-    <w:semiHidden/>
-    <w:unhideWhenUsed/>
-    <w:tblPr>
-      <w:tblInd w:w="0" w:type="dxa"/>
-      <w:tblCellMar>
-        <w:top w:w="0" w:type="dxa"/>
-        <w:left w:w="108" w:type="dxa"/>
-        <w:bottom w:w="0" w:type="dxa"/>
-        <w:right w:w="108" w:type="dxa"/>
-      </w:tblCellMar>
-    </w:tblPr>
-  </w:style>
-  <w:style w:type="numbering" w:default="1" w:styleId="Aucuneliste">
-    <w:name w:val="No List"/>
-    <w:uiPriority w:val="99"/>
-    <w:semiHidden/>
-    <w:unhideWhenUsed/>
-  </w:style>
-  <w:style w:type="paragraph" w:customStyle="1" w:styleId="paragraph">
-    <w:name w:val="paragraph"/>
-    <w:basedOn w:val="Normal"/>
-    <w:rsid w:val="00CD1326"/>
-    <w:pPr>
-      <w:spacing w:before="100" w:beforeAutospacing="1" w:after="100" w:afterAutospacing="1" w:line="240" w:lineRule="auto"/>
-    </w:pPr>
-    <w:rPr>
-      <w:rFonts w:ascii="Times New Roman" w:eastAsia="Times New Roman" w:hAnsi="Times New Roman" w:cs="Times New Roman"/>
-      <w:sz w:val="24"/>
-      <w:szCs w:val="24"/>
-      <w:lang w:eastAsia="fr-FR"/>
-    </w:rPr>
-  </w:style>
-  <w:style w:type="character" w:customStyle="1" w:styleId="normaltextrun">
-    <w:name w:val="normaltextrun"/>
-    <w:basedOn w:val="Policepardfaut"/>
-    <w:rsid w:val="00CD1326"/>
-  </w:style>
-  <w:style w:type="character" w:customStyle="1" w:styleId="eop">
-    <w:name w:val="eop"/>
-    <w:basedOn w:val="Policepardfaut"/>
-    <w:rsid w:val="00CD1326"/>
-  </w:style>
-</w:styles>
-</file>
-
-<file path=word/stylesWithEffects.xml><?xml version="1.0" encoding="utf-8"?>
-<w:styles xmlns:wpc="http://schemas.microsoft.com/office/word/2010/wordprocessingCanvas" xmlns:mc="http://schemas.openxmlformats.org/markup-compatibility/2006" xmlns:o="urn:schemas-microsoft-com:office:office" xmlns:r="http://schemas.openxmlformats.org/officeDocument/2006/relationships" xmlns:m="http://schemas.openxmlformats.org/officeDocument/2006/math" xmlns:v="urn:schemas-microsoft-com:vml" xmlns:wp14="http://schemas.microsoft.com/office/word/2010/wordprocessingDrawing" xmlns:wp="http://schemas.openxmlformats.org/drawingml/2006/wordprocessingDrawing" xmlns:w10="urn:schemas-microsoft-com:office:word" xmlns:w="http://schemas.openxmlformats.org/wordprocessingml/2006/main" xmlns:w14="http://schemas.microsoft.com/office/word/2010/wordml" xmlns:wpg="http://schemas.microsoft.com/office/word/2010/wordprocessingGroup" xmlns:wpi="http://schemas.microsoft.com/office/word/2010/wordprocessingInk" xmlns:wne="http://schemas.microsoft.com/office/word/2006/wordml" xmlns:wps="http://schemas.microsoft.com/office/word/2010/wordprocessingShape" mc:Ignorable="w14 wp14">
-  <w:docDefaults>
-    <w:rPrDefault>
-      <w:rPr>
-        <w:rFonts w:asciiTheme="minorHAnsi" w:eastAsiaTheme="minorHAnsi" w:hAnsiTheme="minorHAnsi" w:cstheme="minorBidi"/>
-        <w:sz w:val="22"/>
-        <w:szCs w:val="22"/>
-        <w:lang w:val="fr-FR" w:eastAsia="en-US" w:bidi="ar-SA"/>
-      </w:rPr>
-    </w:rPrDefault>
-    <w:pPrDefault>
-      <w:pPr>
-        <w:spacing w:after="200" w:line="276" w:lineRule="auto"/>
-      </w:pPr>
-    </w:pPrDefault>
-  </w:docDefaults>
-  <w:latentStyles w:defLockedState="0" w:defUIPriority="99" w:defSemiHidden="1" w:defUnhideWhenUsed="1" w:defQFormat="0" w:count="267">
-    <w:lsdException w:name="Normal" w:semiHidden="0" w:uiPriority="0" w:unhideWhenUsed="0" w:qFormat="1"/>
-    <w:lsdException w:name="heading 1" w:semiHidden="0" w:uiPriority="9" w:unhideWhenUsed="0" w:qFormat="1"/>
-    <w:lsdException w:name="heading 2" w:uiPriority="9" w:qFormat="1"/>
-    <w:lsdException w:name="heading 3" w:uiPriority="9" w:qFormat="1"/>
-    <w:lsdException w:name="heading 4" w:uiPriority="9" w:qFormat="1"/>
-    <w:lsdException w:name="heading 5" w:uiPriority="9" w:qFormat="1"/>
-    <w:lsdException w:name="heading 6" w:uiPriority="9" w:qFormat="1"/>
-    <w:lsdException w:name="heading 7" w:uiPriority="9" w:qFormat="1"/>
-    <w:lsdException w:name="heading 8" w:uiPriority="9" w:qFormat="1"/>
-    <w:lsdException w:name="heading 9" w:uiPriority="9" w:qFormat="1"/>
-    <w:lsdException w:name="toc 1" w:uiPriority="39"/>
-    <w:lsdException w:name="toc 2" w:uiPriority="39"/>
-    <w:lsdException w:name="toc 3" w:uiPriority="39"/>
-    <w:lsdException w:name="toc 4" w:uiPriority="39"/>
-    <w:lsdException w:name="toc 5" w:uiPriority="39"/>
-    <w:lsdException w:name="toc 6" w:uiPriority="39"/>
-    <w:lsdException w:name="toc 7" w:uiPriority="39"/>
-    <w:lsdException w:name="toc 8" w:uiPriority="39"/>
-    <w:lsdException w:name="toc 9" w:uiPriority="39"/>
-    <w:lsdException w:name="caption" w:uiPriority="35" w:qFormat="1"/>
-    <w:lsdException w:name="Title" w:semiHidden="0" w:uiPriority="10" w:unhideWhenUsed="0" w:qFormat="1"/>
-    <w:lsdException w:name="Default Paragraph Font" w:uiPriority="1"/>
-    <w:lsdException w:name="Subtitle" w:semiHidden="0" w:uiPriority="11" w:unhideWhenUsed="0" w:qFormat="1"/>
-    <w:lsdException w:name="Strong" w:semiHidden="0" w:uiPriority="22" w:unhideWhenUsed="0" w:qFormat="1"/>
-    <w:lsdException w:name="Emphasis" w:semiHidden="0" w:uiPriority="20" w:unhideWhenUsed="0" w:qFormat="1"/>
-    <w:lsdException w:name="Table Grid" w:semiHidden="0" w:uiPriority="59" w:unhideWhenUsed="0"/>
-    <w:lsdException w:name="Placeholder Text" w:unhideWhenUsed="0"/>
-    <w:lsdException w:name="No Spacing" w:semiHidden="0" w:uiPriority="1" w:unhideWhenUsed="0" w:qFormat="1"/>
-    <w:lsdException w:name="Light Shading" w:semiHidden="0" w:uiPriority="60" w:unhideWhenUsed="0"/>
-    <w:lsdException w:name="Light List" w:semiHidden="0" w:uiPriority="61" w:unhideWhenUsed="0"/>
-    <w:lsdException w:name="Light Grid" w:semiHidden="0" w:uiPriority="62" w:unhideWhenUsed="0"/>
-    <w:lsdException w:name="Medium Shading 1" w:semiHidden="0" w:uiPriority="63" w:unhideWhenUsed="0"/>
-    <w:lsdException w:name="Medium Shading 2" w:semiHidden="0" w:uiPriority="64" w:unhideWhenUsed="0"/>
-    <w:lsdException w:name="Medium List 1" w:semiHidden="0" w:uiPriority="65" w:unhideWhenUsed="0"/>
-    <w:lsdException w:name="Medium List 2" w:semiHidden="0" w:uiPriority="66" w:unhideWhenUsed="0"/>
-    <w:lsdException w:name="Medium Grid 1" w:semiHidden="0" w:uiPriority="67" w:unhideWhenUsed="0"/>
-    <w:lsdException w:name="Medium Grid 2" w:semiHidden="0" w:uiPriority="68" w:unhideWhenUsed="0"/>
-    <w:lsdException w:name="Medium Grid 3" w:semiHidden="0" w:uiPriority="69" w:unhideWhenUsed="0"/>
-    <w:lsdException w:name="Dark List" w:semiHidden="0" w:uiPriority="70" w:unhideWhenUsed="0"/>
-    <w:lsdException w:name="Colorful Shading" w:semiHidden="0" w:uiPriority="71" w:unhideWhenUsed="0"/>
-    <w:lsdException w:name="Colorful List" w:semiHidden="0" w:uiPriority="72" w:unhideWhenUsed="0"/>
-    <w:lsdException w:name="Colorful Grid" w:semiHidden="0" w:uiPriority="73" w:unhideWhenUsed="0"/>
-    <w:lsdException w:name="Light Shading Accent 1" w:semiHidden="0" w:uiPriority="60" w:unhideWhenUsed="0"/>
-    <w:lsdException w:name="Light List Accent 1" w:semiHidden="0" w:uiPriority="61" w:unhideWhenUsed="0"/>
-    <w:lsdException w:name="Light Grid Accent 1" w:semiHidden="0" w:uiPriority="62" w:unhideWhenUsed="0"/>
-    <w:lsdException w:name="Medium Shading 1 Accent 1" w:semiHidden="0" w:uiPriority="63" w:unhideWhenUsed="0"/>
-    <w:lsdException w:name="Medium Shading 2 Accent 1" w:semiHidden="0" w:uiPriority="64" w:unhideWhenUsed="0"/>
-    <w:lsdException w:name="Medium List 1 Accent 1" w:semiHidden="0" w:uiPriority="65" w:unhideWhenUsed="0"/>
-    <w:lsdException w:name="Revision" w:unhideWhenUsed="0"/>
-    <w:lsdException w:name="List Paragraph" w:semiHidden="0" w:uiPriority="34" w:unhideWhenUsed="0" w:qFormat="1"/>
-    <w:lsdException w:name="Quote" w:semiHidden="0" w:uiPriority="29" w:unhideWhenUsed="0" w:qFormat="1"/>
-    <w:lsdException w:name="Intense Quote" w:semiHidden="0" w:uiPriority="30" w:unhideWhenUsed="0" w:qFormat="1"/>
-    <w:lsdException w:name="Medium List 2 Accent 1" w:semiHidden="0" w:uiPriority="66" w:unhideWhenUsed="0"/>
-    <w:lsdException w:name="Medium Grid 1 Accent 1" w:semiHidden="0" w:uiPriority="67" w:unhideWhenUsed="0"/>
-    <w:lsdException w:name="Medium Grid 2 Accent 1" w:semiHidden="0" w:uiPriority="68" w:unhideWhenUsed="0"/>
-    <w:lsdException w:name="Medium Grid 3 Accent 1" w:semiHidden="0" w:uiPriority="69" w:unhideWhenUsed="0"/>
-    <w:lsdException w:name="Dark List Accent 1" w:semiHidden="0" w:uiPriority="70" w:unhideWhenUsed="0"/>
-    <w:lsdException w:name="Colorful Shading Accent 1" w:semiHidden="0" w:uiPriority="71" w:unhideWhenUsed="0"/>
-    <w:lsdException w:name="Colorful List Accent 1" w:semiHidden="0" w:uiPriority="72" w:unhideWhenUsed="0"/>
-    <w:lsdException w:name="Colorful Grid Accent 1" w:semiHidden="0" w:uiPriority="73" w:unhideWhenUsed="0"/>
-    <w:lsdException w:name="Light Shading Accent 2" w:semiHidden="0" w:uiPriority="60" w:unhideWhenUsed="0"/>
-    <w:lsdException w:name="Light List Accent 2" w:semiHidden="0" w:uiPriority="61" w:unhideWhenUsed="0"/>
-    <w:lsdException w:name="Light Grid Accent 2" w:semiHidden="0" w:uiPriority="62" w:unhideWhenUsed="0"/>
-    <w:lsdException w:name="Medium Shading 1 Accent 2" w:semiHidden="0" w:uiPriority="63" w:unhideWhenUsed="0"/>
-    <w:lsdException w:name="Medium Shading 2 Accent 2" w:semiHidden="0" w:uiPriority="64" w:unhideWhenUsed="0"/>
-    <w:lsdException w:name="Medium List 1 Accent 2" w:semiHidden="0" w:uiPriority="65" w:unhideWhenUsed="0"/>
-    <w:lsdException w:name="Medium List 2 Accent 2" w:semiHidden="0" w:uiPriority="66" w:unhideWhenUsed="0"/>
-    <w:lsdException w:name="Medium Grid 1 Accent 2" w:semiHidden="0" w:uiPriority="67" w:unhideWhenUsed="0"/>
-    <w:lsdException w:name="Medium Grid 2 Accent 2" w:semiHidden="0" w:uiPriority="68" w:unhideWhenUsed="0"/>
-    <w:lsdException w:name="Medium Grid 3 Accent 2" w:semiHidden="0" w:uiPriority="69" w:unhideWhenUsed="0"/>
-    <w:lsdException w:name="Dark List Accent 2" w:semiHidden="0" w:uiPriority="70" w:unhideWhenUsed="0"/>
-    <w:lsdException w:name="Colorful Shading Accent 2" w:semiHidden="0" w:uiPriority="71" w:unhideWhenUsed="0"/>
-    <w:lsdException w:name="Colorful List Accent 2" w:semiHidden="0" w:uiPriority="72" w:unhideWhenUsed="0"/>
-    <w:lsdException w:name="Colorful Grid Accent 2" w:semiHidden="0" w:uiPriority="73" w:unhideWhenUsed="0"/>
-    <w:lsdException w:name="Light Shading Accent 3" w:semiHidden="0" w:uiPriority="60" w:unhideWhenUsed="0"/>
-    <w:lsdException w:name="Light List Accent 3" w:semiHidden="0" w:uiPriority="61" w:unhideWhenUsed="0"/>
-    <w:lsdException w:name="Light Grid Accent 3" w:semiHidden="0" w:uiPriority="62" w:unhideWhenUsed="0"/>
-    <w:lsdException w:name="Medium Shading 1 Accent 3" w:semiHidden="0" w:uiPriority="63" w:unhideWhenUsed="0"/>
-    <w:lsdException w:name="Medium Shading 2 Accent 3" w:semiHidden="0" w:uiPriority="64" w:unhideWhenUsed="0"/>
-    <w:lsdException w:name="Medium List 1 Accent 3" w:semiHidden="0" w:uiPriority="65" w:unhideWhenUsed="0"/>
-    <w:lsdException w:name="Medium List 2 Accent 3" w:semiHidden="0" w:uiPriority="66" w:unhideWhenUsed="0"/>
-    <w:lsdException w:name="Medium Grid 1 Accent 3" w:semiHidden="0" w:uiPriority="67" w:unhideWhenUsed="0"/>
-    <w:lsdException w:name="Medium Grid 2 Accent 3" w:semiHidden="0" w:uiPriority="68" w:unhideWhenUsed="0"/>
-    <w:lsdException w:name="Medium Grid 3 Accent 3" w:semiHidden="0" w:uiPriority="69" w:unhideWhenUsed="0"/>
-    <w:lsdException w:name="Dark List Accent 3" w:semiHidden="0" w:uiPriority="70" w:unhideWhenUsed="0"/>
-    <w:lsdException w:name="Colorful Shading Accent 3" w:semiHidden="0" w:uiPriority="71" w:unhideWhenUsed="0"/>
-    <w:lsdException w:name="Colorful List Accent 3" w:semiHidden="0" w:uiPriority="72" w:unhideWhenUsed="0"/>
-    <w:lsdException w:name="Colorful Grid Accent 3" w:semiHidden="0" w:uiPriority="73" w:unhideWhenUsed="0"/>
-    <w:lsdException w:name="Light Shading Accent 4" w:semiHidden="0" w:uiPriority="60" w:unhideWhenUsed="0"/>
-    <w:lsdException w:name="Light List Accent 4" w:semiHidden="0" w:uiPriority="61" w:unhideWhenUsed="0"/>
-    <w:lsdException w:name="Light Grid Accent 4" w:semiHidden="0" w:uiPriority="62" w:unhideWhenUsed="0"/>
-    <w:lsdException w:name="Medium Shading 1 Accent 4" w:semiHidden="0" w:uiPriority="63" w:unhideWhenUsed="0"/>
-    <w:lsdException w:name="Medium Shading 2 Accent 4" w:semiHidden="0" w:uiPriority="64" w:unhideWhenUsed="0"/>
-    <w:lsdException w:name="Medium List 1 Accent 4" w:semiHidden="0" w:uiPriority="65" w:unhideWhenUsed="0"/>
-    <w:lsdException w:name="Medium List 2 Accent 4" w:semiHidden="0" w:uiPriority="66" w:unhideWhenUsed="0"/>
-    <w:lsdException w:name="Medium Grid 1 Accent 4" w:semiHidden="0" w:uiPriority="67" w:unhideWhenUsed="0"/>
-    <w:lsdException w:name="Medium Grid 2 Accent 4" w:semiHidden="0" w:uiPriority="68" w:unhideWhenUsed="0"/>
-    <w:lsdException w:name="Medium Grid 3 Accent 4" w:semiHidden="0" w:uiPriority="69" w:unhideWhenUsed="0"/>
-    <w:lsdException w:name="Dark List Accent 4" w:semiHidden="0" w:uiPriority="70" w:unhideWhenUsed="0"/>
-    <w:lsdException w:name="Colorful Shading Accent 4" w:semiHidden="0" w:uiPriority="71" w:unhideWhenUsed="0"/>
-    <w:lsdException w:name="Colorful List Accent 4" w:semiHidden="0" w:uiPriority="72" w:unhideWhenUsed="0"/>
-    <w:lsdException w:name="Colorful Grid Accent 4" w:semiHidden="0" w:uiPriority="73" w:unhideWhenUsed="0"/>
-    <w:lsdException w:name="Light Shading Accent 5" w:semiHidden="0" w:uiPriority="60" w:unhideWhenUsed="0"/>
-    <w:lsdException w:name="Light List Accent 5" w:semiHidden="0" w:uiPriority="61" w:unhideWhenUsed="0"/>
-    <w:lsdException w:name="Light Grid Accent 5" w:semiHidden="0" w:uiPriority="62" w:unhideWhenUsed="0"/>
-    <w:lsdException w:name="Medium Shading 1 Accent 5" w:semiHidden="0" w:uiPriority="63" w:unhideWhenUsed="0"/>
-    <w:lsdException w:name="Medium Shading 2 Accent 5" w:semiHidden="0" w:uiPriority="64" w:unhideWhenUsed="0"/>
-    <w:lsdException w:name="Medium List 1 Accent 5" w:semiHidden="0" w:uiPriority="65" w:unhideWhenUsed="0"/>
-    <w:lsdException w:name="Medium List 2 Accent 5" w:semiHidden="0" w:uiPriority="66" w:unhideWhenUsed="0"/>
-    <w:lsdException w:name="Medium Grid 1 Accent 5" w:semiHidden="0" w:uiPriority="67" w:unhideWhenUsed="0"/>
-    <w:lsdException w:name="Medium Grid 2 Accent 5" w:semiHidden="0" w:uiPriority="68" w:unhideWhenUsed="0"/>
-    <w:lsdException w:name="Medium Grid 3 Accent 5" w:semiHidden="0" w:uiPriority="69" w:unhideWhenUsed="0"/>
-    <w:lsdException w:name="Dark List Accent 5" w:semiHidden="0" w:uiPriority="70" w:unhideWhenUsed="0"/>
-    <w:lsdException w:name="Colorful Shading Accent 5" w:semiHidden="0" w:uiPriority="71" w:unhideWhenUsed="0"/>
-    <w:lsdException w:name="Colorful List Accent 5" w:semiHidden="0" w:uiPriority="72" w:unhideWhenUsed="0"/>
-    <w:lsdException w:name="Colorful Grid Accent 5" w:semiHidden="0" w:uiPriority="73" w:unhideWhenUsed="0"/>
-    <w:lsdException w:name="Light Shading Accent 6" w:semiHidden="0" w:uiPriority="60" w:unhideWhenUsed="0"/>
-    <w:lsdException w:name="Light List Accent 6" w:semiHidden="0" w:uiPriority="61" w:unhideWhenUsed="0"/>
-    <w:lsdException w:name="Light Grid Accent 6" w:semiHidden="0" w:uiPriority="62" w:unhideWhenUsed="0"/>
-    <w:lsdException w:name="Medium Shading 1 Accent 6" w:semiHidden="0" w:uiPriority="63" w:unhideWhenUsed="0"/>
-    <w:lsdException w:name="Medium Shading 2 Accent 6" w:semiHidden="0" w:uiPriority="64" w:unhideWhenUsed="0"/>
-    <w:lsdException w:name="Medium List 1 Accent 6" w:semiHidden="0" w:uiPriority="65" w:unhideWhenUsed="0"/>
-    <w:lsdException w:name="Medium List 2 Accent 6" w:semiHidden="0" w:uiPriority="66" w:unhideWhenUsed="0"/>
-    <w:lsdException w:name="Medium Grid 1 Accent 6" w:semiHidden="0" w:uiPriority="67" w:unhideWhenUsed="0"/>
-    <w:lsdException w:name="Medium Grid 2 Accent 6" w:semiHidden="0" w:uiPriority="68" w:unhideWhenUsed="0"/>
-    <w:lsdException w:name="Medium Grid 3 Accent 6" w:semiHidden="0" w:uiPriority="69" w:unhideWhenUsed="0"/>
-    <w:lsdException w:name="Dark List Accent 6" w:semiHidden="0" w:uiPriority="70" w:unhideWhenUsed="0"/>
-    <w:lsdException w:name="Colorful Shading Accent 6" w:semiHidden="0" w:uiPriority="71" w:unhideWhenUsed="0"/>
-    <w:lsdException w:name="Colorful List Accent 6" w:semiHidden="0" w:uiPriority="72" w:unhideWhenUsed="0"/>
-    <w:lsdException w:name="Colorful Grid Accent 6" w:semiHidden="0" w:uiPriority="73" w:unhideWhenUsed="0"/>
-    <w:lsdException w:name="Subtle Emphasis" w:semiHidden="0" w:uiPriority="19" w:unhideWhenUsed="0" w:qFormat="1"/>
-    <w:lsdException w:name="Intense Emphasis" w:semiHidden="0" w:uiPriority="21" w:unhideWhenUsed="0" w:qFormat="1"/>
-    <w:lsdException w:name="Subtle Reference" w:semiHidden="0" w:uiPriority="31" w:unhideWhenUsed="0" w:qFormat="1"/>
-    <w:lsdException w:name="Intense Reference" w:semiHidden="0" w:uiPriority="32" w:unhideWhenUsed="0" w:qFormat="1"/>
-    <w:lsdException w:name="Book Title" w:semiHidden="0" w:uiPriority="33" w:unhideWhenUsed="0" w:qFormat="1"/>
-    <w:lsdException w:name="Bibliography" w:uiPriority="37"/>
-    <w:lsdException w:name="TOC Heading" w:uiPriority="39" w:qFormat="1"/>
+  <w:latentStyles w:defLockedState="0" w:defUIPriority="99" w:defSemiHidden="0" w:defUnhideWhenUsed="0" w:defQFormat="0" w:count="376">
+    <w:lsdException w:name="Normal" w:uiPriority="0" w:qFormat="1"/>
+    <w:lsdException w:name="heading 1" w:uiPriority="9" w:qFormat="1"/>
+    <w:lsdException w:name="heading 2" w:semiHidden="1" w:uiPriority="9" w:unhideWhenUsed="1" w:qFormat="1"/>
+    <w:lsdException w:name="heading 3" w:semiHidden="1" w:uiPriority="9" w:unhideWhenUsed="1" w:qFormat="1"/>
+    <w:lsdException w:name="heading 4" w:semiHidden="1" w:uiPriority="9" w:unhideWhenUsed="1" w:qFormat="1"/>
+    <w:lsdException w:name="heading 5" w:semiHidden="1" w:uiPriority="9" w:unhideWhenUsed="1" w:qFormat="1"/>
+    <w:lsdException w:name="heading 6" w:semiHidden="1" w:uiPriority="9" w:unhideWhenUsed="1" w:qFormat="1"/>
+    <w:lsdException w:name="heading 7" w:semiHidden="1" w:uiPriority="9" w:unhideWhenUsed="1" w:qFormat="1"/>
+    <w:lsdException w:name="heading 8" w:semiHidden="1" w:uiPriority="9" w:unhideWhenUsed="1" w:qFormat="1"/>
+    <w:lsdException w:name="heading 9" w:semiHidden="1" w:uiPriority="9" w:unhideWhenUsed="1" w:qFormat="1"/>
+    <w:lsdException w:name="index 1" w:semiHidden="1" w:unhideWhenUsed="1"/>
+    <w:lsdException w:name="index 2" w:semiHidden="1" w:unhideWhenUsed="1"/>
+    <w:lsdException w:name="index 3" w:semiHidden="1" w:unhideWhenUsed="1"/>
+    <w:lsdException w:name="index 4" w:semiHidden="1" w:unhideWhenUsed="1"/>
+    <w:lsdException w:name="index 5" w:semiHidden="1" w:unhideWhenUsed="1"/>
+    <w:lsdException w:name="index 6" w:semiHidden="1" w:unhideWhenUsed="1"/>
+    <w:lsdException w:name="index 7" w:semiHidden="1" w:unhideWhenUsed="1"/>
+    <w:lsdException w:name="index 8" w:semiHidden="1" w:unhideWhenUsed="1"/>
+    <w:lsdException w:name="index 9" w:semiHidden="1" w:unhideWhenUsed="1"/>
+    <w:lsdException w:name="toc 1" w:semiHidden="1" w:uiPriority="39" w:unhideWhenUsed="1"/>
+    <w:lsdException w:name="toc 2" w:semiHidden="1" w:uiPriority="39" w:unhideWhenUsed="1"/>
+    <w:lsdException w:name="toc 3" w:semiHidden="1" w:uiPriority="39" w:unhideWhenUsed="1"/>
+    <w:lsdException w:name="toc 4" w:semiHidden="1" w:uiPriority="39" w:unhideWhenUsed="1"/>
+    <w:lsdException w:name="toc 5" w:semiHidden="1" w:uiPriority="39" w:unhideWhenUsed="1"/>
+    <w:lsdException w:name="toc 6" w:semiHidden="1" w:uiPriority="39" w:unhideWhenUsed="1"/>
+    <w:lsdException w:name="toc 7" w:semiHidden="1" w:uiPriority="39" w:unhideWhenUsed="1"/>
+    <w:lsdException w:name="toc 8" w:semiHidden="1" w:uiPriority="39" w:unhideWhenUsed="1"/>
+    <w:lsdException w:name="toc 9" w:semiHidden="1" w:uiPriority="39" w:unhideWhenUsed="1"/>
+    <w:lsdException w:name="Normal Indent" w:semiHidden="1" w:unhideWhenUsed="1"/>
+    <w:lsdException w:name="footnote text" w:semiHidden="1" w:unhideWhenUsed="1"/>
+    <w:lsdException w:name="annotation text" w:semiHidden="1" w:unhideWhenUsed="1"/>
+    <w:lsdException w:name="header" w:semiHidden="1" w:unhideWhenUsed="1"/>
+    <w:lsdException w:name="footer" w:semiHidden="1" w:unhideWhenUsed="1"/>
+    <w:lsdException w:name="index heading" w:semiHidden="1" w:unhideWhenUsed="1"/>
+    <w:lsdException w:name="caption" w:semiHidden="1" w:uiPriority="35" w:unhideWhenUsed="1" w:qFormat="1"/>
+    <w:lsdException w:name="table of figures" w:semiHidden="1" w:unhideWhenUsed="1"/>
+    <w:lsdException w:name="envelope address" w:semiHidden="1" w:unhideWhenUsed="1"/>
+    <w:lsdException w:name="envelope return" w:semiHidden="1" w:unhideWhenUsed="1"/>
+    <w:lsdException w:name="footnote reference" w:semiHidden="1" w:unhideWhenUsed="1"/>
+    <w:lsdException w:name="annotation reference" w:semiHidden="1" w:unhideWhenUsed="1"/>
+    <w:lsdException w:name="line number" w:semiHidden="1" w:unhideWhenUsed="1"/>
+    <w:lsdException w:name="page number" w:semiHidden="1" w:unhideWhenUsed="1"/>
+    <w:lsdException w:name="endnote reference" w:semiHidden="1" w:unhideWhenUsed="1"/>
+    <w:lsdException w:name="endnote text" w:semiHidden="1" w:unhideWhenUsed="1"/>
+    <w:lsdException w:name="table of authorities" w:semiHidden="1" w:unhideWhenUsed="1"/>
+    <w:lsdException w:name="macro" w:semiHidden="1" w:unhideWhenUsed="1"/>
+    <w:lsdException w:name="toa heading" w:semiHidden="1" w:unhideWhenUsed="1"/>
+    <w:lsdException w:name="List" w:semiHidden="1" w:unhideWhenUsed="1"/>
+    <w:lsdException w:name="List Bullet" w:semiHidden="1" w:unhideWhenUsed="1"/>
+    <w:lsdException w:name="List Number" w:semiHidden="1" w:unhideWhenUsed="1"/>
+    <w:lsdException w:name="List 2" w:semiHidden="1" w:unhideWhenUsed="1"/>
+    <w:lsdException w:name="List 3" w:semiHidden="1" w:unhideWhenUsed="1"/>
+    <w:lsdException w:name="List 4" w:semiHidden="1" w:unhideWhenUsed="1"/>
+    <w:lsdException w:name="List 5" w:semiHidden="1" w:unhideWhenUsed="1"/>
+    <w:lsdException w:name="List Bullet 2" w:semiHidden="1" w:unhideWhenUsed="1"/>
+    <w:lsdException w:name="List Bullet 3" w:semiHidden="1" w:unhideWhenUsed="1"/>
+    <w:lsdException w:name="List Bullet 4" w:semiHidden="1" w:unhideWhenUsed="1"/>
+    <w:lsdException w:name="List Bullet 5" w:semiHidden="1" w:unhideWhenUsed="1"/>
+    <w:lsdException w:name="List Number 2" w:semiHidden="1" w:unhideWhenUsed="1"/>
+    <w:lsdException w:name="List Number 3" w:semiHidden="1" w:unhideWhenUsed="1"/>
+    <w:lsdException w:name="List Number 4" w:semiHidden="1" w:unhideWhenUsed="1"/>
+    <w:lsdException w:name="List Number 5" w:semiHidden="1" w:unhideWhenUsed="1"/>
+    <w:lsdException w:name="Title" w:uiPriority="10" w:qFormat="1"/>
+    <w:lsdException w:name="Closing" w:semiHidden="1" w:unhideWhenUsed="1"/>
+    <w:lsdException w:name="Signature" w:semiHidden="1" w:unhideWhenUsed="1"/>
+    <w:lsdException w:name="Default Paragraph Font" w:semiHidden="1" w:uiPriority="1" w:unhideWhenUsed="1"/>
+    <w:lsdException w:name="Body Text" w:semiHidden="1" w:unhideWhenUsed="1"/>
+    <w:lsdException w:name="Body Text Indent" w:semiHidden="1" w:unhideWhenUsed="1"/>
+    <w:lsdException w:name="List Continue" w:semiHidden="1" w:unhideWhenUsed="1"/>
+    <w:lsdException w:name="List Continue 2" w:semiHidden="1" w:unhideWhenUsed="1"/>
+    <w:lsdException w:name="List Continue 3" w:semiHidden="1" w:unhideWhenUsed="1"/>
+    <w:lsdException w:name="List Continue 4" w:semiHidden="1" w:unhideWhenUsed="1"/>
+    <w:lsdException w:name="List Continue 5" w:semiHidden="1" w:unhideWhenUsed="1"/>
+    <w:lsdException w:name="Message Header" w:semiHidden="1" w:unhideWhenUsed="1"/>
+    <w:lsdException w:name="Subtitle" w:uiPriority="11" w:qFormat="1"/>
+    <w:lsdException w:name="Salutation" w:semiHidden="1" w:unhideWhenUsed="1"/>
+    <w:lsdException w:name="Date" w:semiHidden="1" w:unhideWhenUsed="1"/>
+    <w:lsdException w:name="Body Text First Indent" w:semiHidden="1" w:unhideWhenUsed="1"/>
+    <w:lsdException w:name="Body Text First Indent 2" w:semiHidden="1" w:unhideWhenUsed="1"/>
+    <w:lsdException w:name="Note Heading" w:semiHidden="1" w:unhideWhenUsed="1"/>
+    <w:lsdException w:name="Body Text 2" w:semiHidden="1" w:unhideWhenUsed="1"/>
+    <w:lsdException w:name="Body Text 3" w:semiHidden="1" w:unhideWhenUsed="1"/>
+    <w:lsdException w:name="Body Text Indent 2" w:semiHidden="1" w:unhideWhenUsed="1"/>
+    <w:lsdException w:name="Body Text Indent 3" w:semiHidden="1" w:unhideWhenUsed="1"/>
+    <w:lsdException w:name="Block Text" w:semiHidden="1" w:unhideWhenUsed="1"/>
+    <w:lsdException w:name="Hyperlink" w:semiHidden="1" w:unhideWhenUsed="1"/>
+    <w:lsdException w:name="FollowedHyperlink" w:semiHidden="1" w:unhideWhenUsed="1"/>
+    <w:lsdException w:name="Strong" w:uiPriority="22" w:qFormat="1"/>
+    <w:lsdException w:name="Emphasis" w:uiPriority="20" w:qFormat="1"/>
+    <w:lsdException w:name="Document Map" w:semiHidden="1" w:unhideWhenUsed="1"/>
+    <w:lsdException w:name="Plain Text" w:semiHidden="1" w:unhideWhenUsed="1"/>
+    <w:lsdException w:name="E-mail Signature" w:semiHidden="1" w:unhideWhenUsed="1"/>
+    <w:lsdException w:name="HTML Top of Form" w:semiHidden="1" w:unhideWhenUsed="1"/>
+    <w:lsdException w:name="HTML Bottom of Form" w:semiHidden="1" w:unhideWhenUsed="1"/>
+    <w:lsdException w:name="Normal (Web)" w:semiHidden="1" w:unhideWhenUsed="1"/>
+    <w:lsdException w:name="HTML Acronym" w:semiHidden="1" w:unhideWhenUsed="1"/>
+    <w:lsdException w:name="HTML Address" w:semiHidden="1" w:unhideWhenUsed="1"/>
+    <w:lsdException w:name="HTML Cite" w:semiHidden="1" w:unhideWhenUsed="1"/>
+    <w:lsdException w:name="HTML Code" w:semiHidden="1" w:unhideWhenUsed="1"/>
+    <w:lsdException w:name="HTML Definition" w:semiHidden="1" w:unhideWhenUsed="1"/>
+    <w:lsdException w:name="HTML Keyboard" w:semiHidden="1" w:unhideWhenUsed="1"/>
+    <w:lsdException w:name="HTML Preformatted" w:semiHidden="1" w:unhideWhenUsed="1"/>
+    <w:lsdException w:name="HTML Sample" w:semiHidden="1" w:unhideWhenUsed="1"/>
+    <w:lsdException w:name="HTML Typewriter" w:semiHidden="1" w:unhideWhenUsed="1"/>
+    <w:lsdException w:name="HTML Variable" w:semiHidden="1" w:unhideWhenUsed="1"/>
+    <w:lsdException w:name="Normal Table" w:semiHidden="1" w:unhideWhenUsed="1"/>
+    <w:lsdException w:name="annotation subject" w:semiHidden="1" w:unhideWhenUsed="1"/>
+    <w:lsdException w:name="No List" w:semiHidden="1" w:unhideWhenUsed="1"/>
+    <w:lsdException w:name="Outline List 1" w:semiHidden="1" w:unhideWhenUsed="1"/>
+    <w:lsdException w:name="Outline List 2" w:semiHidden="1" w:unhideWhenUsed="1"/>
+    <w:lsdException w:name="Outline List 3" w:semiHidden="1" w:unhideWhenUsed="1"/>
+    <w:lsdException w:name="Table Simple 1" w:semiHidden="1" w:unhideWhenUsed="1"/>
+    <w:lsdException w:name="Table Simple 2" w:semiHidden="1" w:unhideWhenUsed="1"/>
+    <w:lsdException w:name="Table Simple 3" w:semiHidden="1" w:unhideWhenUsed="1"/>
+    <w:lsdException w:name="Table Classic 1" w:semiHidden="1" w:unhideWhenUsed="1"/>
+    <w:lsdException w:name="Table Classic 2" w:semiHidden="1" w:unhideWhenUsed="1"/>
+    <w:lsdException w:name="Table Classic 3" w:semiHidden="1" w:unhideWhenUsed="1"/>
+    <w:lsdException w:name="Table Classic 4" w:semiHidden="1" w:unhideWhenUsed="1"/>
+    <w:lsdException w:name="Table Colorful 1" w:semiHidden="1" w:unhideWhenUsed="1"/>
+    <w:lsdException w:name="Table Colorful 2" w:semiHidden="1" w:unhideWhenUsed="1"/>
+    <w:lsdException w:name="Table Colorful 3" w:semiHidden="1" w:unhideWhenUsed="1"/>
+    <w:lsdException w:name="Table Columns 1" w:semiHidden="1" w:unhideWhenUsed="1"/>
+    <w:lsdException w:name="Table Columns 2" w:semiHidden="1" w:unhideWhenUsed="1"/>
+    <w:lsdException w:name="Table Columns 3" w:semiHidden="1" w:unhideWhenUsed="1"/>
+    <w:lsdException w:name="Table Columns 4" w:semiHidden="1" w:unhideWhenUsed="1"/>
+    <w:lsdException w:name="Table Columns 5" w:semiHidden="1" w:unhideWhenUsed="1"/>
+    <w:lsdException w:name="Table Grid 1" w:semiHidden="1" w:unhideWhenUsed="1"/>
+    <w:lsdException w:name="Table Grid 2" w:semiHidden="1" w:unhideWhenUsed="1"/>
+    <w:lsdException w:name="Table Grid 3" w:semiHidden="1" w:unhideWhenUsed="1"/>
+    <w:lsdException w:name="Table Grid 4" w:semiHidden="1" w:unhideWhenUsed="1"/>
+    <w:lsdException w:name="Table Grid 5" w:semiHidden="1" w:unhideWhenUsed="1"/>
+    <w:lsdException w:name="Table Grid 6" w:semiHidden="1" w:unhideWhenUsed="1"/>
+    <w:lsdException w:name="Table Grid 7" w:semiHidden="1" w:unhideWhenUsed="1"/>
+    <w:lsdException w:name="Table Grid 8" w:semiHidden="1" w:unhideWhenUsed="1"/>
+    <w:lsdException w:name="Table List 1" w:semiHidden="1" w:unhideWhenUsed="1"/>
+    <w:lsdException w:name="Table List 2" w:semiHidden="1" w:unhideWhenUsed="1"/>
+    <w:lsdException w:name="Table List 3" w:semiHidden="1" w:unhideWhenUsed="1"/>
+    <w:lsdException w:name="Table List 4" w:semiHidden="1" w:unhideWhenUsed="1"/>
+    <w:lsdException w:name="Table List 5" w:semiHidden="1" w:unhideWhenUsed="1"/>
+    <w:lsdException w:name="Table List 6" w:semiHidden="1" w:unhideWhenUsed="1"/>
+    <w:lsdException w:name="Table List 7" w:semiHidden="1" w:unhideWhenUsed="1"/>
+    <w:lsdException w:name="Table List 8" w:semiHidden="1" w:unhideWhenUsed="1"/>
+    <w:lsdException w:name="Table 3D effects 1" w:semiHidden="1" w:unhideWhenUsed="1"/>
+    <w:lsdException w:name="Table 3D effects 2" w:semiHidden="1" w:unhideWhenUsed="1"/>
+    <w:lsdException w:name="Table 3D effects 3" w:semiHidden="1" w:unhideWhenUsed="1"/>
+    <w:lsdException w:name="Table Contemporary" w:semiHidden="1" w:unhideWhenUsed="1"/>
+    <w:lsdException w:name="Table Elegant" w:semiHidden="1" w:unhideWhenUsed="1"/>
+    <w:lsdException w:name="Table Professional" w:semiHidden="1" w:unhideWhenUsed="1"/>
+    <w:lsdException w:name="Table Subtle 1" w:semiHidden="1" w:unhideWhenUsed="1"/>
+    <w:lsdException w:name="Table Subtle 2" w:semiHidden="1" w:unhideWhenUsed="1"/>
+    <w:lsdException w:name="Table Web 1" w:semiHidden="1" w:unhideWhenUsed="1"/>
+    <w:lsdException w:name="Table Web 2" w:semiHidden="1" w:unhideWhenUsed="1"/>
+    <w:lsdException w:name="Table Web 3" w:semiHidden="1" w:unhideWhenUsed="1"/>
+    <w:lsdException w:name="Balloon Text" w:semiHidden="1" w:unhideWhenUsed="1"/>
+    <w:lsdException w:name="Table Grid" w:semiHidden="1" w:uiPriority="59" w:unhideWhenUsed="1"/>
+    <w:lsdException w:name="Table Theme" w:semiHidden="1" w:unhideWhenUsed="1"/>
+    <w:lsdException w:name="Placeholder Text" w:semiHidden="1"/>
+    <w:lsdException w:name="No Spacing" w:uiPriority="1" w:qFormat="1"/>
+    <w:lsdException w:name="Light Shading" w:uiPriority="60"/>
+    <w:lsdException w:name="Light List" w:uiPriority="61"/>
+    <w:lsdException w:name="Light Grid" w:uiPriority="62"/>
+    <w:lsdException w:name="Medium Shading 1" w:uiPriority="63"/>
+    <w:lsdException w:name="Medium Shading 2" w:uiPriority="64"/>
+    <w:lsdException w:name="Medium List 1" w:uiPriority="65"/>
+    <w:lsdException w:name="Medium List 2" w:uiPriority="66"/>
+    <w:lsdException w:name="Medium Grid 1" w:uiPriority="67"/>
+    <w:lsdException w:name="Medium Grid 2" w:uiPriority="68"/>
+    <w:lsdException w:name="Medium Grid 3" w:uiPriority="69"/>
+    <w:lsdException w:name="Dark List" w:uiPriority="70"/>
+    <w:lsdException w:name="Colorful Shading" w:uiPriority="71"/>
+    <w:lsdException w:name="Colorful List" w:uiPriority="72"/>
+    <w:lsdException w:name="Colorful Grid" w:uiPriority="73"/>
+    <w:lsdException w:name="Light Shading Accent 1" w:uiPriority="60"/>
+    <w:lsdException w:name="Light List Accent 1" w:uiPriority="61"/>
+    <w:lsdException w:name="Light Grid Accent 1" w:uiPriority="62"/>
+    <w:lsdException w:name="Medium Shading 1 Accent 1" w:uiPriority="63"/>
+    <w:lsdException w:name="Medium Shading 2 Accent 1" w:uiPriority="64"/>
+    <w:lsdException w:name="Medium List 1 Accent 1" w:uiPriority="65"/>
+    <w:lsdException w:name="Revision" w:semiHidden="1"/>
+    <w:lsdException w:name="List Paragraph" w:uiPriority="34" w:qFormat="1"/>
+    <w:lsdException w:name="Quote" w:uiPriority="29" w:qFormat="1"/>
+    <w:lsdException w:name="Intense Quote" w:uiPriority="30" w:qFormat="1"/>
+    <w:lsdException w:name="Medium List 2 Accent 1" w:uiPriority="66"/>
+    <w:lsdException w:name="Medium Grid 1 Accent 1" w:uiPriority="67"/>
+    <w:lsdException w:name="Medium Grid 2 Accent 1" w:uiPriority="68"/>
+    <w:lsdException w:name="Medium Grid 3 Accent 1" w:uiPriority="69"/>
+    <w:lsdException w:name="Dark List Accent 1" w:uiPriority="70"/>
+    <w:lsdException w:name="Colorful Shading Accent 1" w:uiPriority="71"/>
+    <w:lsdException w:name="Colorful List Accent 1" w:uiPriority="72"/>
+    <w:lsdException w:name="Colorful Grid Accent 1" w:uiPriority="73"/>
+    <w:lsdException w:name="Light Shading Accent 2" w:uiPriority="60"/>
+    <w:lsdException w:name="Light List Accent 2" w:uiPriority="61"/>
+    <w:lsdException w:name="Light Grid Accent 2" w:uiPriority="62"/>
+    <w:lsdException w:name="Medium Shading 1 Accent 2" w:uiPriority="63"/>
+    <w:lsdException w:name="Medium Shading 2 Accent 2" w:uiPriority="64"/>
+    <w:lsdException w:name="Medium List 1 Accent 2" w:uiPriority="65"/>
+    <w:lsdException w:name="Medium List 2 Accent 2" w:uiPriority="66"/>
+    <w:lsdException w:name="Medium Grid 1 Accent 2" w:uiPriority="67"/>
+    <w:lsdException w:name="Medium Grid 2 Accent 2" w:uiPriority="68"/>
+    <w:lsdException w:name="Medium Grid 3 Accent 2" w:uiPriority="69"/>
+    <w:lsdException w:name="Dark List Accent 2" w:uiPriority="70"/>
+    <w:lsdException w:name="Colorful Shading Accent 2" w:uiPriority="71"/>
+    <w:lsdException w:name="Colorful List Accent 2" w:uiPriority="72"/>
+    <w:lsdException w:name="Colorful Grid Accent 2" w:uiPriority="73"/>
+    <w:lsdException w:name="Light Shading Accent 3" w:uiPriority="60"/>
+    <w:lsdException w:name="Light List Accent 3" w:uiPriority="61"/>
+    <w:lsdException w:name="Light Grid Accent 3" w:uiPriority="62"/>
+    <w:lsdException w:name="Medium Shading 1 Accent 3" w:uiPriority="63"/>
+    <w:lsdException w:name="Medium Shading 2 Accent 3" w:uiPriority="64"/>
+    <w:lsdException w:name="Medium List 1 Accent 3" w:uiPriority="65"/>
+    <w:lsdException w:name="Medium List 2 Accent 3" w:uiPriority="66"/>
+    <w:lsdException w:name="Medium Grid 1 Accent 3" w:uiPriority="67"/>
+    <w:lsdException w:name="Medium Grid 2 Accent 3" w:uiPriority="68"/>
+    <w:lsdException w:name="Medium Grid 3 Accent 3" w:uiPriority="69"/>
+    <w:lsdException w:name="Dark List Accent 3" w:uiPriority="70"/>
+    <w:lsdException w:name="Colorful Shading Accent 3" w:uiPriority="71"/>
+    <w:lsdException w:name="Colorful List Accent 3" w:uiPriority="72"/>
+    <w:lsdException w:name="Colorful Grid Accent 3" w:uiPriority="73"/>
+    <w:lsdException w:name="Light Shading Accent 4" w:uiPriority="60"/>
+    <w:lsdException w:name="Light List Accent 4" w:uiPriority="61"/>
+    <w:lsdException w:name="Light Grid Accent 4" w:uiPriority="62"/>
+    <w:lsdException w:name="Medium Shading 1 Accent 4" w:uiPriority="63"/>
+    <w:lsdException w:name="Medium Shading 2 Accent 4" w:uiPriority="64"/>
+    <w:lsdException w:name="Medium List 1 Accent 4" w:uiPriority="65"/>
+    <w:lsdException w:name="Medium List 2 Accent 4" w:uiPriority="66"/>
+    <w:lsdException w:name="Medium Grid 1 Accent 4" w:uiPriority="67"/>
+    <w:lsdException w:name="Medium Grid 2 Accent 4" w:uiPriority="68"/>
+    <w:lsdException w:name="Medium Grid 3 Accent 4" w:uiPriority="69"/>
+    <w:lsdException w:name="Dark List Accent 4" w:uiPriority="70"/>
+    <w:lsdException w:name="Colorful Shading Accent 4" w:uiPriority="71"/>
+    <w:lsdException w:name="Colorful List Accent 4" w:uiPriority="72"/>
+    <w:lsdException w:name="Colorful Grid Accent 4" w:uiPriority="73"/>
+    <w:lsdException w:name="Light Shading Accent 5" w:uiPriority="60"/>
+    <w:lsdException w:name="Light List Accent 5" w:uiPriority="61"/>
+    <w:lsdException w:name="Light Grid Accent 5" w:uiPriority="62"/>
+    <w:lsdException w:name="Medium Shading 1 Accent 5" w:uiPriority="63"/>
+    <w:lsdException w:name="Medium Shading 2 Accent 5" w:uiPriority="64"/>
+    <w:lsdException w:name="Medium List 1 Accent 5" w:uiPriority="65"/>
+    <w:lsdException w:name="Medium List 2 Accent 5" w:uiPriority="66"/>
+    <w:lsdException w:name="Medium Grid 1 Accent 5" w:uiPriority="67"/>
+    <w:lsdException w:name="Medium Grid 2 Accent 5" w:uiPriority="68"/>
+    <w:lsdException w:name="Medium Grid 3 Accent 5" w:uiPriority="69"/>
+    <w:lsdException w:name="Dark List Accent 5" w:uiPriority="70"/>
+    <w:lsdException w:name="Colorful Shading Accent 5" w:uiPriority="71"/>
+    <w:lsdException w:name="Colorful List Accent 5" w:uiPriority="72"/>
+    <w:lsdException w:name="Colorful Grid Accent 5" w:uiPriority="73"/>
+    <w:lsdException w:name="Light Shading Accent 6" w:uiPriority="60"/>
+    <w:lsdException w:name="Light List Accent 6" w:uiPriority="61"/>
+    <w:lsdException w:name="Light Grid Accent 6" w:uiPriority="62"/>
+    <w:lsdException w:name="Medium Shading 1 Accent 6" w:uiPriority="63"/>
+    <w:lsdException w:name="Medium Shading 2 Accent 6" w:uiPriority="64"/>
+    <w:lsdException w:name="Medium List 1 Accent 6" w:uiPriority="65"/>
+    <w:lsdException w:name="Medium List 2 Accent 6" w:uiPriority="66"/>
+    <w:lsdException w:name="Medium Grid 1 Accent 6" w:uiPriority="67"/>
+    <w:lsdException w:name="Medium Grid 2 Accent 6" w:uiPriority="68"/>
+    <w:lsdException w:name="Medium Grid 3 Accent 6" w:uiPriority="69"/>
+    <w:lsdException w:name="Dark List Accent 6" w:uiPriority="70"/>
+    <w:lsdException w:name="Colorful Shading Accent 6" w:uiPriority="71"/>
+    <w:lsdException w:name="Colorful List Accent 6" w:uiPriority="72"/>
+    <w:lsdException w:name="Colorful Grid Accent 6" w:uiPriority="73"/>
+    <w:lsdException w:name="Subtle Emphasis" w:uiPriority="19" w:qFormat="1"/>
+    <w:lsdException w:name="Intense Emphasis" w:uiPriority="21" w:qFormat="1"/>
+    <w:lsdException w:name="Subtle Reference" w:uiPriority="31" w:qFormat="1"/>
+    <w:lsdException w:name="Intense Reference" w:uiPriority="32" w:qFormat="1"/>
+    <w:lsdException w:name="Book Title" w:uiPriority="33" w:qFormat="1"/>
+    <w:lsdException w:name="Bibliography" w:semiHidden="1" w:uiPriority="37" w:unhideWhenUsed="1"/>
+    <w:lsdException w:name="TOC Heading" w:semiHidden="1" w:uiPriority="39" w:unhideWhenUsed="1" w:qFormat="1"/>
+    <w:lsdException w:name="Plain Table 1" w:uiPriority="41"/>
+    <w:lsdException w:name="Plain Table 2" w:uiPriority="42"/>
+    <w:lsdException w:name="Plain Table 3" w:uiPriority="43"/>
+    <w:lsdException w:name="Plain Table 4" w:uiPriority="44"/>
+    <w:lsdException w:name="Plain Table 5" w:uiPriority="45"/>
+    <w:lsdException w:name="Grid Table Light" w:uiPriority="40"/>
+    <w:lsdException w:name="Grid Table 1 Light" w:uiPriority="46"/>
+    <w:lsdException w:name="Grid Table 2" w:uiPriority="47"/>
+    <w:lsdException w:name="Grid Table 3" w:uiPriority="48"/>
+    <w:lsdException w:name="Grid Table 4" w:uiPriority="49"/>
+    <w:lsdException w:name="Grid Table 5 Dark" w:uiPriority="50"/>
+    <w:lsdException w:name="Grid Table 6 Colorful" w:uiPriority="51"/>
+    <w:lsdException w:name="Grid Table 7 Colorful" w:uiPriority="52"/>
+    <w:lsdException w:name="Grid Table 1 Light Accent 1" w:uiPriority="46"/>
+    <w:lsdException w:name="Grid Table 2 Accent 1" w:uiPriority="47"/>
+    <w:lsdException w:name="Grid Table 3 Accent 1" w:uiPriority="48"/>
+    <w:lsdException w:name="Grid Table 4 Accent 1" w:uiPriority="49"/>
+    <w:lsdException w:name="Grid Table 5 Dark Accent 1" w:uiPriority="50"/>
+    <w:lsdException w:name="Grid Table 6 Colorful Accent 1" w:uiPriority="51"/>
+    <w:lsdException w:name="Grid Table 7 Colorful Accent 1" w:uiPriority="52"/>
+    <w:lsdException w:name="Grid Table 1 Light Accent 2" w:uiPriority="46"/>
+    <w:lsdException w:name="Grid Table 2 Accent 2" w:uiPriority="47"/>
+    <w:lsdException w:name="Grid Table 3 Accent 2" w:uiPriority="48"/>
+    <w:lsdException w:name="Grid Table 4 Accent 2" w:uiPriority="49"/>
+    <w:lsdException w:name="Grid Table 5 Dark Accent 2" w:uiPriority="50"/>
+    <w:lsdException w:name="Grid Table 6 Colorful Accent 2" w:uiPriority="51"/>
+    <w:lsdException w:name="Grid Table 7 Colorful Accent 2" w:uiPriority="52"/>
+    <w:lsdException w:name="Grid Table 1 Light Accent 3" w:uiPriority="46"/>
+    <w:lsdException w:name="Grid Table 2 Accent 3" w:uiPriority="47"/>
+    <w:lsdException w:name="Grid Table 3 Accent 3" w:uiPriority="48"/>
+    <w:lsdException w:name="Grid Table 4 Accent 3" w:uiPriority="49"/>
+    <w:lsdException w:name="Grid Table 5 Dark Accent 3" w:uiPriority="50"/>
+    <w:lsdException w:name="Grid Table 6 Colorful Accent 3" w:uiPriority="51"/>
+    <w:lsdException w:name="Grid Table 7 Colorful Accent 3" w:uiPriority="52"/>
+    <w:lsdException w:name="Grid Table 1 Light Accent 4" w:uiPriority="46"/>
+    <w:lsdException w:name="Grid Table 2 Accent 4" w:uiPriority="47"/>
+    <w:lsdException w:name="Grid Table 3 Accent 4" w:uiPriority="48"/>
+    <w:lsdException w:name="Grid Table 4 Accent 4" w:uiPriority="49"/>
+    <w:lsdException w:name="Grid Table 5 Dark Accent 4" w:uiPriority="50"/>
+    <w:lsdException w:name="Grid Table 6 Colorful Accent 4" w:uiPriority="51"/>
+    <w:lsdException w:name="Grid Table 7 Colorful Accent 4" w:uiPriority="52"/>
+    <w:lsdException w:name="Grid Table 1 Light Accent 5" w:uiPriority="46"/>
+    <w:lsdException w:name="Grid Table 2 Accent 5" w:uiPriority="47"/>
+    <w:lsdException w:name="Grid Table 3 Accent 5" w:uiPriority="48"/>
+    <w:lsdException w:name="Grid Table 4 Accent 5" w:uiPriority="49"/>
+    <w:lsdException w:name="Grid Table 5 Dark Accent 5" w:uiPriority="50"/>
+    <w:lsdException w:name="Grid Table 6 Colorful Accent 5" w:uiPriority="51"/>
+    <w:lsdException w:name="Grid Table 7 Colorful Accent 5" w:uiPriority="52"/>
+    <w:lsdException w:name="Grid Table 1 Light Accent 6" w:uiPriority="46"/>
+    <w:lsdException w:name="Grid Table 2 Accent 6" w:uiPriority="47"/>
+    <w:lsdException w:name="Grid Table 3 Accent 6" w:uiPriority="48"/>
+    <w:lsdException w:name="Grid Table 4 Accent 6" w:uiPriority="49"/>
+    <w:lsdException w:name="Grid Table 5 Dark Accent 6" w:uiPriority="50"/>
+    <w:lsdException w:name="Grid Table 6 Colorful Accent 6" w:uiPriority="51"/>
+    <w:lsdException w:name="Grid Table 7 Colorful Accent 6" w:uiPriority="52"/>
+    <w:lsdException w:name="List Table 1 Light" w:uiPriority="46"/>
+    <w:lsdException w:name="List Table 2" w:uiPriority="47"/>
+    <w:lsdException w:name="List Table 3" w:uiPriority="48"/>
+    <w:lsdException w:name="List Table 4" w:uiPriority="49"/>
+    <w:lsdException w:name="List Table 5 Dark" w:uiPriority="50"/>
+    <w:lsdException w:name="List Table 6 Colorful" w:uiPriority="51"/>
+    <w:lsdException w:name="List Table 7 Colorful" w:uiPriority="52"/>
+    <w:lsdException w:name="List Table 1 Light Accent 1" w:uiPriority="46"/>
+    <w:lsdException w:name="List Table 2 Accent 1" w:uiPriority="47"/>
+    <w:lsdException w:name="List Table 3 Accent 1" w:uiPriority="48"/>
+    <w:lsdException w:name="List Table 4 Accent 1" w:uiPriority="49"/>
+    <w:lsdException w:name="List Table 5 Dark Accent 1" w:uiPriority="50"/>
+    <w:lsdException w:name="List Table 6 Colorful Accent 1" w:uiPriority="51"/>
+    <w:lsdException w:name="List Table 7 Colorful Accent 1" w:uiPriority="52"/>
+    <w:lsdException w:name="List Table 1 Light Accent 2" w:uiPriority="46"/>
+    <w:lsdException w:name="List Table 2 Accent 2" w:uiPriority="47"/>
+    <w:lsdException w:name="List Table 3 Accent 2" w:uiPriority="48"/>
+    <w:lsdException w:name="List Table 4 Accent 2" w:uiPriority="49"/>
+    <w:lsdException w:name="List Table 5 Dark Accent 2" w:uiPriority="50"/>
+    <w:lsdException w:name="List Table 6 Colorful Accent 2" w:uiPriority="51"/>
+    <w:lsdException w:name="List Table 7 Colorful Accent 2" w:uiPriority="52"/>
+    <w:lsdException w:name="List Table 1 Light Accent 3" w:uiPriority="46"/>
+    <w:lsdException w:name="List Table 2 Accent 3" w:uiPriority="47"/>
+    <w:lsdException w:name="List Table 3 Accent 3" w:uiPriority="48"/>
+    <w:lsdException w:name="List Table 4 Accent 3" w:uiPriority="49"/>
+    <w:lsdException w:name="List Table 5 Dark Accent 3" w:uiPriority="50"/>
+    <w:lsdException w:name="List Table 6 Colorful Accent 3" w:uiPriority="51"/>
+    <w:lsdException w:name="List Table 7 Colorful Accent 3" w:uiPriority="52"/>
+    <w:lsdException w:name="List Table 1 Light Accent 4" w:uiPriority="46"/>
+    <w:lsdException w:name="List Table 2 Accent 4" w:uiPriority="47"/>
+    <w:lsdException w:name="List Table 3 Accent 4" w:uiPriority="48"/>
+    <w:lsdException w:name="List Table 4 Accent 4" w:uiPriority="49"/>
+    <w:lsdException w:name="List Table 5 Dark Accent 4" w:uiPriority="50"/>
+    <w:lsdException w:name="List Table 6 Colorful Accent 4" w:uiPriority="51"/>
+    <w:lsdException w:name="List Table 7 Colorful Accent 4" w:uiPriority="52"/>
+    <w:lsdException w:name="List Table 1 Light Accent 5" w:uiPriority="46"/>
+    <w:lsdException w:name="List Table 2 Accent 5" w:uiPriority="47"/>
+    <w:lsdException w:name="List Table 3 Accent 5" w:uiPriority="48"/>
+    <w:lsdException w:name="List Table 4 Accent 5" w:uiPriority="49"/>
+    <w:lsdException w:name="List Table 5 Dark Accent 5" w:uiPriority="50"/>
+    <w:lsdException w:name="List Table 6 Colorful Accent 5" w:uiPriority="51"/>
+    <w:lsdException w:name="List Table 7 Colorful Accent 5" w:uiPriority="52"/>
+    <w:lsdException w:name="List Table 1 Light Accent 6" w:uiPriority="46"/>
+    <w:lsdException w:name="List Table 2 Accent 6" w:uiPriority="47"/>
+    <w:lsdException w:name="List Table 3 Accent 6" w:uiPriority="48"/>
+    <w:lsdException w:name="List Table 4 Accent 6" w:uiPriority="49"/>
+    <w:lsdException w:name="List Table 5 Dark Accent 6" w:uiPriority="50"/>
+    <w:lsdException w:name="List Table 6 Colorful Accent 6" w:uiPriority="51"/>
+    <w:lsdException w:name="List Table 7 Colorful Accent 6" w:uiPriority="52"/>
+    <w:lsdException w:name="Mention" w:semiHidden="1" w:unhideWhenUsed="1"/>
+    <w:lsdException w:name="Smart Hyperlink" w:semiHidden="1" w:unhideWhenUsed="1"/>
+    <w:lsdException w:name="Hashtag" w:semiHidden="1" w:unhideWhenUsed="1"/>
+    <w:lsdException w:name="Unresolved Mention" w:semiHidden="1" w:unhideWhenUsed="1"/>
+    <w:lsdException w:name="Smart Link" w:semiHidden="1" w:unhideWhenUsed="1"/>
   </w:latentStyles>
   <w:style w:type="paragraph" w:default="1" w:styleId="Normal">
     <w:name w:val="Normal"/>

</xml_diff>

<commit_message>
suite power point travail en cours
</commit_message>
<xml_diff>
--- a/Doc1.docx
+++ b/Doc1.docx
@@ -634,7 +634,23 @@
           <w:rStyle w:val="normaltextrun"/>
           <w:rFonts w:ascii="Calibri" w:hAnsi="Calibri" w:cs="Calibri"/>
         </w:rPr>
-        <w:t xml:space="preserve">Mais pas que ! au-dessus de README.md, “use "git </w:t>
+        <w:t xml:space="preserve">Mais pas </w:t>
+      </w:r>
+      <w:proofErr w:type="gramStart"/>
+      <w:r>
+        <w:rPr>
+          <w:rStyle w:val="normaltextrun"/>
+          <w:rFonts w:ascii="Calibri" w:hAnsi="Calibri" w:cs="Calibri"/>
+        </w:rPr>
+        <w:t>que</w:t>
+      </w:r>
+      <w:proofErr w:type="gramEnd"/>
+      <w:r>
+        <w:rPr>
+          <w:rStyle w:val="normaltextrun"/>
+          <w:rFonts w:ascii="Calibri" w:hAnsi="Calibri" w:cs="Calibri"/>
+        </w:rPr>
+        <w:t xml:space="preserve"> ! au-dessus de README.md, “use "git </w:t>
       </w:r>
       <w:proofErr w:type="spellStart"/>
       <w:r>
@@ -7390,7 +7406,7 @@
     <w:lsdException w:name="Table Web 2" w:semiHidden="1" w:unhideWhenUsed="1"/>
     <w:lsdException w:name="Table Web 3" w:semiHidden="1" w:unhideWhenUsed="1"/>
     <w:lsdException w:name="Balloon Text" w:semiHidden="1" w:unhideWhenUsed="1"/>
-    <w:lsdException w:name="Table Grid" w:semiHidden="1" w:uiPriority="59" w:unhideWhenUsed="1"/>
+    <w:lsdException w:name="Table Grid" w:uiPriority="59"/>
     <w:lsdException w:name="Table Theme" w:semiHidden="1" w:unhideWhenUsed="1"/>
     <w:lsdException w:name="Placeholder Text" w:semiHidden="1"/>
     <w:lsdException w:name="No Spacing" w:uiPriority="1" w:qFormat="1"/>

</xml_diff>

<commit_message>
je test si les changements s'appliquent sur github
</commit_message>
<xml_diff>
--- a/Doc1.docx
+++ b/Doc1.docx
@@ -2079,6 +2079,12 @@
           <w:rFonts w:ascii="Segoe UI Emoji" w:hAnsi="Segoe UI Emoji"/>
         </w:rPr>
       </w:pPr>
+      <w:r>
+        <w:rPr>
+          <w:rFonts w:ascii="Segoe UI Emoji" w:hAnsi="Segoe UI Emoji"/>
+        </w:rPr>
+        <w:t>Je test pour voir si changement sur github</w:t>
+      </w:r>
       <w:bookmarkStart w:id="0" w:name="_GoBack"/>
       <w:bookmarkEnd w:id="0"/>
     </w:p>

</xml_diff>

<commit_message>
test push avec --set-upstream
</commit_message>
<xml_diff>
--- a/Doc1.docx
+++ b/Doc1.docx
@@ -2062,28 +2062,7 @@
         <w:rPr>
           <w:rFonts w:ascii="Segoe UI Emoji" w:hAnsi="Segoe UI Emoji"/>
         </w:rPr>
-        <w:t>J’ajoute du texte</w:t>
-      </w:r>
-    </w:p>
-    <w:p>
-      <w:pPr>
-        <w:pStyle w:val="paragraph"/>
-        <w:numPr>
-          <w:ilvl w:val="0"/>
-          <w:numId w:val="45"/>
-        </w:numPr>
-        <w:spacing w:before="0" w:beforeAutospacing="0" w:after="0" w:afterAutospacing="0"/>
-        <w:jc w:val="both"/>
-        <w:textAlignment w:val="baseline"/>
-        <w:rPr>
-          <w:rFonts w:ascii="Segoe UI Emoji" w:hAnsi="Segoe UI Emoji"/>
-        </w:rPr>
-      </w:pPr>
-      <w:r>
-        <w:rPr>
-          <w:rFonts w:ascii="Segoe UI Emoji" w:hAnsi="Segoe UI Emoji"/>
-        </w:rPr>
-        <w:t>Je test pour voir si changement sur github</w:t>
+        <w:t>Test avec –set-upstream.</w:t>
       </w:r>
       <w:bookmarkStart w:id="0" w:name="_GoBack"/>
       <w:bookmarkEnd w:id="0"/>

</xml_diff>

<commit_message>
test git push simple
</commit_message>
<xml_diff>
--- a/Doc1.docx
+++ b/Doc1.docx
@@ -2056,13 +2056,66 @@
         <w:textAlignment w:val="baseline"/>
         <w:rPr>
           <w:rFonts w:ascii="Segoe UI Emoji" w:hAnsi="Segoe UI Emoji"/>
-        </w:rPr>
-      </w:pPr>
-      <w:r>
-        <w:rPr>
-          <w:rFonts w:ascii="Segoe UI Emoji" w:hAnsi="Segoe UI Emoji"/>
-        </w:rPr>
-        <w:t>Test avec –set-upstream.</w:t>
+          <w:lang w:val="en-US"/>
+        </w:rPr>
+      </w:pPr>
+      <w:r>
+        <w:rPr>
+          <w:rFonts w:ascii="Segoe UI Emoji" w:hAnsi="Segoe UI Emoji"/>
+          <w:lang w:val="en-US"/>
+        </w:rPr>
+        <w:t>Test avec</w:t>
+      </w:r>
+      <w:r>
+        <w:rPr>
+          <w:rFonts w:ascii="Segoe UI Emoji" w:hAnsi="Segoe UI Emoji"/>
+          <w:lang w:val="en-US"/>
+        </w:rPr>
+        <w:t xml:space="preserve"> </w:t>
+      </w:r>
+      <w:proofErr w:type="spellStart"/>
+      <w:r>
+        <w:rPr>
+          <w:rFonts w:ascii="Segoe UI Emoji" w:hAnsi="Segoe UI Emoji"/>
+          <w:lang w:val="en-US"/>
+        </w:rPr>
+        <w:t>git</w:t>
+      </w:r>
+      <w:proofErr w:type="spellEnd"/>
+      <w:r>
+        <w:rPr>
+          <w:rFonts w:ascii="Segoe UI Emoji" w:hAnsi="Segoe UI Emoji"/>
+          <w:lang w:val="en-US"/>
+        </w:rPr>
+        <w:t xml:space="preserve"> push</w:t>
+      </w:r>
+      <w:r>
+        <w:rPr>
+          <w:rFonts w:ascii="Segoe UI Emoji" w:hAnsi="Segoe UI Emoji"/>
+          <w:lang w:val="en-US"/>
+        </w:rPr>
+        <w:t xml:space="preserve"> –set-upstream.</w:t>
+      </w:r>
+    </w:p>
+    <w:p>
+      <w:pPr>
+        <w:pStyle w:val="paragraph"/>
+        <w:numPr>
+          <w:ilvl w:val="0"/>
+          <w:numId w:val="45"/>
+        </w:numPr>
+        <w:spacing w:before="0" w:beforeAutospacing="0" w:after="0" w:afterAutospacing="0"/>
+        <w:jc w:val="both"/>
+        <w:textAlignment w:val="baseline"/>
+        <w:rPr>
+          <w:rFonts w:ascii="Segoe UI Emoji" w:hAnsi="Segoe UI Emoji"/>
+        </w:rPr>
+      </w:pPr>
+      <w:r>
+        <w:rPr>
+          <w:rFonts w:ascii="Segoe UI Emoji" w:hAnsi="Segoe UI Emoji"/>
+        </w:rPr>
+        <w:t>Ok ça marche je test le git push simple.</w:t>
       </w:r>
       <w:bookmarkStart w:id="0" w:name="_GoBack"/>
       <w:bookmarkEnd w:id="0"/>

</xml_diff>